<commit_message>
Added to the intro bullets
</commit_message>
<xml_diff>
--- a/JournalMemoAlt.docx
+++ b/JournalMemoAlt.docx
@@ -1,6 +1,6 @@
 
 <file path=word/document.xml><?xml version="1.0" encoding="utf-8"?>
-<w:document xmlns:wpc="http://schemas.microsoft.com/office/word/2010/wordprocessingCanvas" xmlns:mc="http://schemas.openxmlformats.org/markup-compatibility/2006" xmlns:o="urn:schemas-microsoft-com:office:office" xmlns:r="http://schemas.openxmlformats.org/officeDocument/2006/relationships" xmlns:m="http://schemas.openxmlformats.org/officeDocument/2006/math" xmlns:v="urn:schemas-microsoft-com:vml" xmlns:wp14="http://schemas.microsoft.com/office/word/2010/wordprocessingDrawing" xmlns:wp="http://schemas.openxmlformats.org/drawingml/2006/wordprocessingDrawing" xmlns:w10="urn:schemas-microsoft-com:office:word" xmlns:w="http://schemas.openxmlformats.org/wordprocessingml/2006/main" xmlns:w14="http://schemas.microsoft.com/office/word/2010/wordml" xmlns:w15="http://schemas.microsoft.com/office/word/2012/wordml" xmlns:wpg="http://schemas.microsoft.com/office/word/2010/wordprocessingGroup" xmlns:wpi="http://schemas.microsoft.com/office/word/2010/wordprocessingInk" xmlns:wne="http://schemas.microsoft.com/office/word/2006/wordml" xmlns:wps="http://schemas.microsoft.com/office/word/2010/wordprocessingShape" mc:Ignorable="w14 w15 wp14">
+<w:document xmlns:wpc="http://schemas.microsoft.com/office/word/2010/wordprocessingCanvas" xmlns:mo="http://schemas.microsoft.com/office/mac/office/2008/main" xmlns:mc="http://schemas.openxmlformats.org/markup-compatibility/2006" xmlns:mv="urn:schemas-microsoft-com:mac:vml" xmlns:o="urn:schemas-microsoft-com:office:office" xmlns:r="http://schemas.openxmlformats.org/officeDocument/2006/relationships" xmlns:m="http://schemas.openxmlformats.org/officeDocument/2006/math" xmlns:v="urn:schemas-microsoft-com:vml" xmlns:wp14="http://schemas.microsoft.com/office/word/2010/wordprocessingDrawing" xmlns:wp="http://schemas.openxmlformats.org/drawingml/2006/wordprocessingDrawing" xmlns:w10="urn:schemas-microsoft-com:office:word" xmlns:w="http://schemas.openxmlformats.org/wordprocessingml/2006/main" xmlns:w14="http://schemas.microsoft.com/office/word/2010/wordml" xmlns:wpg="http://schemas.microsoft.com/office/word/2010/wordprocessingGroup" xmlns:wpi="http://schemas.microsoft.com/office/word/2010/wordprocessingInk" xmlns:wne="http://schemas.microsoft.com/office/word/2006/wordml" xmlns:wps="http://schemas.microsoft.com/office/word/2010/wordprocessingShape" mc:Ignorable="w14 wp14">
   <w:body>
     <w:p>
       <w:pPr>
@@ -29,7 +29,25 @@
           <w:szCs w:val="24"/>
         </w:rPr>
         <w:tab/>
-        <w:t>Travis Margoni, Professor of WRTG 3015</w:t>
+        <w:t xml:space="preserve">Travis </w:t>
+      </w:r>
+      <w:proofErr w:type="spellStart"/>
+      <w:r>
+        <w:rPr>
+          <w:rFonts w:ascii="Times New Roman" w:hAnsi="Times New Roman" w:cs="Times New Roman"/>
+          <w:sz w:val="24"/>
+          <w:szCs w:val="24"/>
+        </w:rPr>
+        <w:t>Margoni</w:t>
+      </w:r>
+      <w:proofErr w:type="spellEnd"/>
+      <w:r>
+        <w:rPr>
+          <w:rFonts w:ascii="Times New Roman" w:hAnsi="Times New Roman" w:cs="Times New Roman"/>
+          <w:sz w:val="24"/>
+          <w:szCs w:val="24"/>
+        </w:rPr>
+        <w:t>, Professor of WRTG 3015</w:t>
       </w:r>
     </w:p>
     <w:p>
@@ -64,7 +82,43 @@
           <w:szCs w:val="24"/>
         </w:rPr>
         <w:tab/>
-        <w:t>Team 1 of WRTG 3015 (Greg Anderson, Jackson Murphy, Meher Samineni)</w:t>
+        <w:t xml:space="preserve">Team 1 of WRTG 3015 (Greg Anderson, Jackson Murphy, </w:t>
+      </w:r>
+      <w:proofErr w:type="spellStart"/>
+      <w:r>
+        <w:rPr>
+          <w:rFonts w:ascii="Times New Roman" w:hAnsi="Times New Roman" w:cs="Times New Roman"/>
+          <w:sz w:val="24"/>
+          <w:szCs w:val="24"/>
+        </w:rPr>
+        <w:t>Meher</w:t>
+      </w:r>
+      <w:proofErr w:type="spellEnd"/>
+      <w:r>
+        <w:rPr>
+          <w:rFonts w:ascii="Times New Roman" w:hAnsi="Times New Roman" w:cs="Times New Roman"/>
+          <w:sz w:val="24"/>
+          <w:szCs w:val="24"/>
+        </w:rPr>
+        <w:t xml:space="preserve"> </w:t>
+      </w:r>
+      <w:proofErr w:type="spellStart"/>
+      <w:r>
+        <w:rPr>
+          <w:rFonts w:ascii="Times New Roman" w:hAnsi="Times New Roman" w:cs="Times New Roman"/>
+          <w:sz w:val="24"/>
+          <w:szCs w:val="24"/>
+        </w:rPr>
+        <w:t>Samineni</w:t>
+      </w:r>
+      <w:proofErr w:type="spellEnd"/>
+      <w:r>
+        <w:rPr>
+          <w:rFonts w:ascii="Times New Roman" w:hAnsi="Times New Roman" w:cs="Times New Roman"/>
+          <w:sz w:val="24"/>
+          <w:szCs w:val="24"/>
+        </w:rPr>
+        <w:t>)</w:t>
       </w:r>
     </w:p>
     <w:p>
@@ -243,7 +297,74 @@
           <w:sz w:val="24"/>
           <w:szCs w:val="24"/>
         </w:rPr>
-        <w:t xml:space="preserve"> cover CS’s intersection with other highly technical fields such as engineering, physics, mathematics, and the life sciences. </w:t>
+        <w:t xml:space="preserve">, as defined by </w:t>
+      </w:r>
+      <w:proofErr w:type="spellStart"/>
+      <w:r>
+        <w:rPr>
+          <w:rFonts w:ascii="Times New Roman" w:hAnsi="Times New Roman" w:cs="Times New Roman"/>
+          <w:sz w:val="24"/>
+          <w:szCs w:val="24"/>
+        </w:rPr>
+        <w:t>SCImago</w:t>
+      </w:r>
+      <w:proofErr w:type="spellEnd"/>
+      <w:r>
+        <w:rPr>
+          <w:rFonts w:ascii="Times New Roman" w:hAnsi="Times New Roman" w:cs="Times New Roman"/>
+          <w:sz w:val="24"/>
+          <w:szCs w:val="24"/>
+        </w:rPr>
+        <w:t xml:space="preserve"> and </w:t>
+      </w:r>
+      <w:r>
+        <w:rPr>
+          <w:rFonts w:ascii="Times New Roman" w:hAnsi="Times New Roman" w:cs="Times New Roman"/>
+          <w:sz w:val="24"/>
+          <w:szCs w:val="24"/>
+        </w:rPr>
+        <w:t xml:space="preserve">Thomson Reuters’ </w:t>
+      </w:r>
+      <w:r>
+        <w:rPr>
+          <w:rFonts w:ascii="Times New Roman" w:hAnsi="Times New Roman" w:cs="Times New Roman"/>
+          <w:i/>
+          <w:sz w:val="24"/>
+          <w:szCs w:val="24"/>
+        </w:rPr>
+        <w:t>Journal Citation Reports</w:t>
+      </w:r>
+      <w:r>
+        <w:rPr>
+          <w:rFonts w:ascii="Times New Roman" w:hAnsi="Times New Roman" w:cs="Times New Roman"/>
+          <w:sz w:val="24"/>
+          <w:szCs w:val="24"/>
+        </w:rPr>
+        <w:t>,</w:t>
+      </w:r>
+      <w:r>
+        <w:rPr>
+          <w:rFonts w:ascii="Times New Roman" w:hAnsi="Times New Roman" w:cs="Times New Roman"/>
+          <w:sz w:val="24"/>
+          <w:szCs w:val="24"/>
+        </w:rPr>
+        <w:t xml:space="preserve"> </w:t>
+      </w:r>
+      <w:r>
+        <w:rPr>
+          <w:rFonts w:ascii="Times New Roman" w:hAnsi="Times New Roman" w:cs="Times New Roman"/>
+          <w:sz w:val="24"/>
+          <w:szCs w:val="24"/>
+        </w:rPr>
+        <w:t xml:space="preserve">mainly </w:t>
+      </w:r>
+      <w:r>
+        <w:rPr>
+          <w:rFonts w:ascii="Times New Roman" w:hAnsi="Times New Roman" w:cs="Times New Roman"/>
+          <w:sz w:val="24"/>
+          <w:szCs w:val="24"/>
+        </w:rPr>
+        <w:t xml:space="preserve">cover CS’s intersection with other highly technical fields such as engineering, physics, mathematics, and the life sciences. </w:t>
       </w:r>
     </w:p>
     <w:p>
@@ -289,8 +410,110 @@
           <w:sz w:val="24"/>
           <w:szCs w:val="24"/>
         </w:rPr>
-        <w:t xml:space="preserve">The writing style is clear and direct. All assumptions and opinions are expected to be backed with evidence. </w:t>
-      </w:r>
+        <w:t>The writing style</w:t>
+      </w:r>
+      <w:r>
+        <w:rPr>
+          <w:rFonts w:ascii="Times New Roman" w:hAnsi="Times New Roman" w:cs="Times New Roman"/>
+          <w:sz w:val="24"/>
+          <w:szCs w:val="24"/>
+        </w:rPr>
+        <w:t xml:space="preserve">, as evidenced in </w:t>
+      </w:r>
+      <w:r>
+        <w:rPr>
+          <w:rFonts w:ascii="Times New Roman" w:hAnsi="Times New Roman" w:cs="Times New Roman"/>
+          <w:sz w:val="24"/>
+          <w:szCs w:val="24"/>
+        </w:rPr>
+        <w:t>journals like</w:t>
+      </w:r>
+      <w:r>
+        <w:rPr>
+          <w:rFonts w:ascii="Times New Roman" w:hAnsi="Times New Roman" w:cs="Times New Roman"/>
+          <w:sz w:val="24"/>
+          <w:szCs w:val="24"/>
+        </w:rPr>
+        <w:t xml:space="preserve"> </w:t>
+      </w:r>
+      <w:r>
+        <w:rPr>
+          <w:rFonts w:ascii="Times New Roman" w:hAnsi="Times New Roman" w:cs="Times New Roman"/>
+          <w:i/>
+          <w:sz w:val="24"/>
+          <w:szCs w:val="24"/>
+        </w:rPr>
+        <w:t xml:space="preserve">MIS </w:t>
+      </w:r>
+      <w:r>
+        <w:rPr>
+          <w:rFonts w:ascii="Times New Roman" w:hAnsi="Times New Roman" w:cs="Times New Roman"/>
+          <w:sz w:val="24"/>
+          <w:szCs w:val="24"/>
+        </w:rPr>
+        <w:t>Quarterly</w:t>
+      </w:r>
+      <w:r>
+        <w:rPr>
+          <w:rFonts w:ascii="Times New Roman" w:hAnsi="Times New Roman" w:cs="Times New Roman"/>
+          <w:sz w:val="24"/>
+          <w:szCs w:val="24"/>
+        </w:rPr>
+        <w:t xml:space="preserve"> and </w:t>
+      </w:r>
+      <w:r>
+        <w:rPr>
+          <w:rFonts w:ascii="Times New Roman" w:hAnsi="Times New Roman" w:cs="Times New Roman"/>
+          <w:i/>
+          <w:sz w:val="24"/>
+          <w:szCs w:val="24"/>
+        </w:rPr>
+        <w:t>Computer-aided Civil and Structural Engineering</w:t>
+      </w:r>
+      <w:r>
+        <w:rPr>
+          <w:rFonts w:ascii="Times New Roman" w:hAnsi="Times New Roman" w:cs="Times New Roman"/>
+          <w:sz w:val="24"/>
+          <w:szCs w:val="24"/>
+        </w:rPr>
+        <w:t xml:space="preserve">, </w:t>
+      </w:r>
+      <w:r>
+        <w:rPr>
+          <w:rFonts w:ascii="Times New Roman" w:hAnsi="Times New Roman" w:cs="Times New Roman"/>
+          <w:sz w:val="24"/>
+          <w:szCs w:val="24"/>
+        </w:rPr>
+        <w:t>is</w:t>
+      </w:r>
+      <w:r>
+        <w:rPr>
+          <w:rFonts w:ascii="Times New Roman" w:hAnsi="Times New Roman" w:cs="Times New Roman"/>
+          <w:sz w:val="24"/>
+          <w:szCs w:val="24"/>
+        </w:rPr>
+        <w:t xml:space="preserve"> clear and direct. All assumptions and opinions </w:t>
+      </w:r>
+      <w:proofErr w:type="gramStart"/>
+      <w:r>
+        <w:rPr>
+          <w:rFonts w:ascii="Times New Roman" w:hAnsi="Times New Roman" w:cs="Times New Roman"/>
+          <w:sz w:val="24"/>
+          <w:szCs w:val="24"/>
+        </w:rPr>
+        <w:t>are expected to be backed</w:t>
+      </w:r>
+      <w:proofErr w:type="gramEnd"/>
+      <w:r>
+        <w:rPr>
+          <w:rFonts w:ascii="Times New Roman" w:hAnsi="Times New Roman" w:cs="Times New Roman"/>
+          <w:sz w:val="24"/>
+          <w:szCs w:val="24"/>
+        </w:rPr>
+        <w:t xml:space="preserve"> with evidence. </w:t>
+      </w:r>
+      <w:bookmarkStart w:id="0" w:name="_GoBack"/>
+      <w:bookmarkEnd w:id="0"/>
     </w:p>
     <w:p>
       <w:pPr>
@@ -312,7 +535,25 @@
           <w:sz w:val="24"/>
           <w:szCs w:val="24"/>
         </w:rPr>
-        <w:t>Many of these journals are geared towards experts and other technically-minded people.</w:t>
+        <w:t xml:space="preserve">Many of these journals are geared towards experts and other </w:t>
+      </w:r>
+      <w:proofErr w:type="gramStart"/>
+      <w:r>
+        <w:rPr>
+          <w:rFonts w:ascii="Times New Roman" w:hAnsi="Times New Roman" w:cs="Times New Roman"/>
+          <w:sz w:val="24"/>
+          <w:szCs w:val="24"/>
+        </w:rPr>
+        <w:t>technically-minded</w:t>
+      </w:r>
+      <w:proofErr w:type="gramEnd"/>
+      <w:r>
+        <w:rPr>
+          <w:rFonts w:ascii="Times New Roman" w:hAnsi="Times New Roman" w:cs="Times New Roman"/>
+          <w:sz w:val="24"/>
+          <w:szCs w:val="24"/>
+        </w:rPr>
+        <w:t xml:space="preserve"> people.</w:t>
       </w:r>
     </w:p>
     <w:p>
@@ -690,6 +931,7 @@
           <w:sz w:val="24"/>
           <w:szCs w:val="24"/>
         </w:rPr>
+        <w:lastRenderedPageBreak/>
         <w:t>How does digital communication enhance or degrade interpersonal relationships?</w:t>
       </w:r>
     </w:p>
@@ -752,7 +994,6 @@
           <w:sz w:val="24"/>
           <w:szCs w:val="24"/>
         </w:rPr>
-        <w:lastRenderedPageBreak/>
         <w:t>How much, and by what means, should governments collect data on its citizens to prevent acts of terror and other crimes?</w:t>
       </w:r>
     </w:p>
@@ -959,9 +1200,29 @@
           <w:sz w:val="24"/>
           <w:szCs w:val="24"/>
         </w:rPr>
-        <w:t xml:space="preserve">. As it stands, most people in Utah do not read academic journals. Journals are often esoteric. And they tend to have a style much different from the popular literature that most folks are familiar with. Together, these qualities make journals uninteresting and/or inaccessible to the layperson. By soliciting and featuring mainly opinion pieces and comics (similar to the wildly popular webcomic </w:t>
-      </w:r>
-      <w:hyperlink r:id="rId5">
+        <w:t xml:space="preserve">. As it stands, most people in Utah do not read academic journals. Journals are often esoteric. And they tend to have a style much different from the popular literature that most folks are familiar with. Together, these qualities make journals uninteresting and/or inaccessible to the layperson. By soliciting and featuring mainly opinion pieces and comics (similar to the wildly popular </w:t>
+      </w:r>
+      <w:proofErr w:type="spellStart"/>
+      <w:r>
+        <w:rPr>
+          <w:rFonts w:ascii="Times New Roman" w:hAnsi="Times New Roman" w:cs="Times New Roman"/>
+          <w:color w:val="00000A"/>
+          <w:sz w:val="24"/>
+          <w:szCs w:val="24"/>
+        </w:rPr>
+        <w:t>webcomic</w:t>
+      </w:r>
+      <w:proofErr w:type="spellEnd"/>
+      <w:r>
+        <w:rPr>
+          <w:rFonts w:ascii="Times New Roman" w:hAnsi="Times New Roman" w:cs="Times New Roman"/>
+          <w:color w:val="00000A"/>
+          <w:sz w:val="24"/>
+          <w:szCs w:val="24"/>
+        </w:rPr>
+        <w:t xml:space="preserve"> </w:t>
+      </w:r>
+      <w:hyperlink r:id="rId6">
         <w:r>
           <w:rPr>
             <w:rStyle w:val="InternetLink"/>
@@ -992,6 +1253,7 @@
       <w:pPr>
         <w:spacing w:after="40" w:line="100" w:lineRule="atLeast"/>
       </w:pPr>
+      <w:proofErr w:type="spellStart"/>
       <w:r>
         <w:rPr>
           <w:rFonts w:ascii="Times New Roman" w:hAnsi="Times New Roman" w:cs="Times New Roman"/>
@@ -999,7 +1261,17 @@
           <w:sz w:val="24"/>
           <w:szCs w:val="24"/>
         </w:rPr>
-        <w:t>Intersectionality of Jurisprudence and Computer Science</w:t>
+        <w:t>Intersectionality</w:t>
+      </w:r>
+      <w:proofErr w:type="spellEnd"/>
+      <w:r>
+        <w:rPr>
+          <w:rFonts w:ascii="Times New Roman" w:hAnsi="Times New Roman" w:cs="Times New Roman"/>
+          <w:b/>
+          <w:sz w:val="24"/>
+          <w:szCs w:val="24"/>
+        </w:rPr>
+        <w:t xml:space="preserve"> of Jurisprudence and Computer Science</w:t>
       </w:r>
     </w:p>
     <w:p>
@@ -1035,7 +1307,25 @@
           <w:sz w:val="24"/>
           <w:szCs w:val="24"/>
         </w:rPr>
-        <w:t>Another interesting intersection between Computer Science and jurisprudence is how law enforcement will be approached while still respecting the constitutional rights of citizens. For example, could a law enforcement agency such as the NSA track the websites and track users online only to be used in court at a later time? Questions like these are not only relevant, but important for the average computer user to understand. The decisions made regarding the effects of Computer Science field and jurisprudence will determine how freely future generations will be able to use technology without regulation.</w:t>
+        <w:t xml:space="preserve">Another interesting intersection between Computer Science and jurisprudence is how law enforcement will be approached while still respecting the constitutional rights of citizens. For example, could a law enforcement agency such as the NSA track the websites and track users online only to be used in court at a later time? Questions like these are not only relevant, </w:t>
+      </w:r>
+      <w:proofErr w:type="gramStart"/>
+      <w:r>
+        <w:rPr>
+          <w:rFonts w:ascii="Times New Roman" w:hAnsi="Times New Roman" w:cs="Times New Roman"/>
+          <w:sz w:val="24"/>
+          <w:szCs w:val="24"/>
+        </w:rPr>
+        <w:t>but</w:t>
+      </w:r>
+      <w:proofErr w:type="gramEnd"/>
+      <w:r>
+        <w:rPr>
+          <w:rFonts w:ascii="Times New Roman" w:hAnsi="Times New Roman" w:cs="Times New Roman"/>
+          <w:sz w:val="24"/>
+          <w:szCs w:val="24"/>
+        </w:rPr>
+        <w:t xml:space="preserve"> important for the average computer user to understand. The decisions made regarding the effects of Computer Science field and jurisprudence will determine how freely future generations will be able to use technology without regulation.</w:t>
       </w:r>
     </w:p>
     <w:p>
@@ -1070,8 +1360,6 @@
       <w:pPr>
         <w:spacing w:after="40" w:line="100" w:lineRule="atLeast"/>
       </w:pPr>
-      <w:bookmarkStart w:id="0" w:name="_GoBack"/>
-      <w:bookmarkEnd w:id="0"/>
     </w:p>
     <w:p>
       <w:pPr>
@@ -1090,7 +1378,6 @@
           <w:sz w:val="24"/>
           <w:szCs w:val="24"/>
         </w:rPr>
-        <w:lastRenderedPageBreak/>
         <w:t>Computer Science and its Impact on Language/Linguistics</w:t>
       </w:r>
     </w:p>
@@ -1143,25 +1430,79 @@
           <w:sz w:val="24"/>
           <w:szCs w:val="24"/>
         </w:rPr>
-        <w:t>An example of how Computer Science has impacted language in our community is translation programs. Our community has become diverse, and we need to be able to communicate with each other. Computer Science has brought about innovative translation programs that help with the language barrier.  Another example is when a company needs to add support for a new language in their program, they need somebody who can translate the current text into the new language.  The person who translates does not need to be a programmer in order to accomplish this.  People who are bilingual have been able to contribute in these ways.</w:t>
-      </w:r>
-    </w:p>
-    <w:p>
-      <w:pPr>
-        <w:spacing w:after="40" w:line="100" w:lineRule="atLeast"/>
-      </w:pPr>
-    </w:p>
-    <w:p>
-      <w:pPr>
-        <w:spacing w:after="40" w:line="100" w:lineRule="atLeast"/>
-      </w:pPr>
-      <w:r>
-        <w:rPr>
-          <w:rFonts w:ascii="Times New Roman" w:hAnsi="Times New Roman" w:cs="Times New Roman"/>
-          <w:sz w:val="24"/>
-          <w:szCs w:val="24"/>
-        </w:rPr>
-        <w:t>Having articles and papers written on this subject would be beneficial to our community.  For example, a paper could be written on the need for more support of a specific language in programs.  Another example could be how companies may need more help in supporting different languages and could fill jobs with members of the community who speak those languages.  An example of an article that could be written for our journal would be a study of how different companies have integrated support for other languages.  Are people satisfied with the multilingual support?  Are these companies more successful as a result of multilingual service?  There are many other examples of why having this journal would be beneficial to our community.  It would help our community become more tight knit, more people would be able to be served, and companies would become more successful overall.</w:t>
+        <w:t xml:space="preserve">An example of how Computer Science has impacted language in our community is translation programs. Our community has become diverse, and we need to be able to communicate with each other. Computer Science has brought about innovative translation programs that help with the language barrier.  Another example is when a company needs to add support for a new language in their </w:t>
+      </w:r>
+      <w:proofErr w:type="gramStart"/>
+      <w:r>
+        <w:rPr>
+          <w:rFonts w:ascii="Times New Roman" w:hAnsi="Times New Roman" w:cs="Times New Roman"/>
+          <w:sz w:val="24"/>
+          <w:szCs w:val="24"/>
+        </w:rPr>
+        <w:t>program,</w:t>
+      </w:r>
+      <w:proofErr w:type="gramEnd"/>
+      <w:r>
+        <w:rPr>
+          <w:rFonts w:ascii="Times New Roman" w:hAnsi="Times New Roman" w:cs="Times New Roman"/>
+          <w:sz w:val="24"/>
+          <w:szCs w:val="24"/>
+        </w:rPr>
+        <w:t xml:space="preserve"> they need somebody who can translate the current text into the new language.  The person who translates does not need to be a programmer in order to accomplish this.  People who are bilingual have been able to contribute in these ways.</w:t>
+      </w:r>
+    </w:p>
+    <w:p>
+      <w:pPr>
+        <w:spacing w:after="40" w:line="100" w:lineRule="atLeast"/>
+      </w:pPr>
+    </w:p>
+    <w:p>
+      <w:pPr>
+        <w:spacing w:after="40" w:line="100" w:lineRule="atLeast"/>
+      </w:pPr>
+      <w:r>
+        <w:rPr>
+          <w:rFonts w:ascii="Times New Roman" w:hAnsi="Times New Roman" w:cs="Times New Roman"/>
+          <w:sz w:val="24"/>
+          <w:szCs w:val="24"/>
+        </w:rPr>
+        <w:t xml:space="preserve">Having articles and papers written on this subject would be beneficial to our community.  For example, a paper could be written on the need for more support of a specific language in programs.  Another example could be how companies </w:t>
+      </w:r>
+      <w:proofErr w:type="gramStart"/>
+      <w:r>
+        <w:rPr>
+          <w:rFonts w:ascii="Times New Roman" w:hAnsi="Times New Roman" w:cs="Times New Roman"/>
+          <w:sz w:val="24"/>
+          <w:szCs w:val="24"/>
+        </w:rPr>
+        <w:t>may need</w:t>
+      </w:r>
+      <w:proofErr w:type="gramEnd"/>
+      <w:r>
+        <w:rPr>
+          <w:rFonts w:ascii="Times New Roman" w:hAnsi="Times New Roman" w:cs="Times New Roman"/>
+          <w:sz w:val="24"/>
+          <w:szCs w:val="24"/>
+        </w:rPr>
+        <w:t xml:space="preserve"> more help in supporting different languages and could fill jobs with members of the community who speak those languages.  An example of an article that could be written for our journal would be a study of how different companies have integrated support for other languages.  Are people satisfied with the multilingual support?  Are these companies more successful as a result of multilingual service?  There are many other examples of why having this journal would be beneficial to our community.  It would help our community become </w:t>
+      </w:r>
+      <w:proofErr w:type="gramStart"/>
+      <w:r>
+        <w:rPr>
+          <w:rFonts w:ascii="Times New Roman" w:hAnsi="Times New Roman" w:cs="Times New Roman"/>
+          <w:sz w:val="24"/>
+          <w:szCs w:val="24"/>
+        </w:rPr>
+        <w:t>more tight</w:t>
+      </w:r>
+      <w:proofErr w:type="gramEnd"/>
+      <w:r>
+        <w:rPr>
+          <w:rFonts w:ascii="Times New Roman" w:hAnsi="Times New Roman" w:cs="Times New Roman"/>
+          <w:sz w:val="24"/>
+          <w:szCs w:val="24"/>
+        </w:rPr>
+        <w:t xml:space="preserve"> knit, more people would be able to be served, and companies would become more successful overall.</w:t>
       </w:r>
     </w:p>
     <w:p>
@@ -1198,7 +1539,25 @@
           <w:sz w:val="24"/>
           <w:szCs w:val="24"/>
         </w:rPr>
-        <w:t>In summary, we’ve described an interdisciplinary publication that would examine the connections between CS and three specific areas of the humanities—Philosophy/Ethics, Jurisprudence, and Language/Linguistics. (Perhaps the journal could be titled JELL+CS). It is our intention to further develop these ideas and then apply for a grant from the Utah Humanities Council in order to fund its publication. Mr. Margoni, we would be grateful for your feedback and assistance in helping us to refine our concept.</w:t>
+        <w:t xml:space="preserve">In summary, we’ve described an interdisciplinary publication that would examine the connections between CS and three specific areas of the humanities—Philosophy/Ethics, Jurisprudence, and Language/Linguistics. (Perhaps the journal could be titled JELL+CS). It is our intention to further develop these ideas and then apply for a grant from the Utah Humanities Council in order to fund its publication. Mr. </w:t>
+      </w:r>
+      <w:proofErr w:type="spellStart"/>
+      <w:r>
+        <w:rPr>
+          <w:rFonts w:ascii="Times New Roman" w:hAnsi="Times New Roman" w:cs="Times New Roman"/>
+          <w:sz w:val="24"/>
+          <w:szCs w:val="24"/>
+        </w:rPr>
+        <w:t>Margoni</w:t>
+      </w:r>
+      <w:proofErr w:type="spellEnd"/>
+      <w:r>
+        <w:rPr>
+          <w:rFonts w:ascii="Times New Roman" w:hAnsi="Times New Roman" w:cs="Times New Roman"/>
+          <w:sz w:val="24"/>
+          <w:szCs w:val="24"/>
+        </w:rPr>
+        <w:t>, we would be grateful for your feedback and assistance in helping us to refine our concept.</w:t>
       </w:r>
     </w:p>
     <w:sectPr>
@@ -1213,7 +1572,7 @@
 </file>
 
 <file path=word/numbering.xml><?xml version="1.0" encoding="utf-8"?>
-<w:numbering xmlns:wpc="http://schemas.microsoft.com/office/word/2010/wordprocessingCanvas" xmlns:mc="http://schemas.openxmlformats.org/markup-compatibility/2006" xmlns:o="urn:schemas-microsoft-com:office:office" xmlns:r="http://schemas.openxmlformats.org/officeDocument/2006/relationships" xmlns:m="http://schemas.openxmlformats.org/officeDocument/2006/math" xmlns:v="urn:schemas-microsoft-com:vml" xmlns:wp14="http://schemas.microsoft.com/office/word/2010/wordprocessingDrawing" xmlns:wp="http://schemas.openxmlformats.org/drawingml/2006/wordprocessingDrawing" xmlns:w10="urn:schemas-microsoft-com:office:word" xmlns:w="http://schemas.openxmlformats.org/wordprocessingml/2006/main" xmlns:w14="http://schemas.microsoft.com/office/word/2010/wordml" xmlns:w15="http://schemas.microsoft.com/office/word/2012/wordml" xmlns:wpg="http://schemas.microsoft.com/office/word/2010/wordprocessingGroup" xmlns:wpi="http://schemas.microsoft.com/office/word/2010/wordprocessingInk" xmlns:wne="http://schemas.microsoft.com/office/word/2006/wordml" xmlns:wps="http://schemas.microsoft.com/office/word/2010/wordprocessingShape" mc:Ignorable="w14 w15 wp14">
+<w:numbering xmlns:wpc="http://schemas.microsoft.com/office/word/2010/wordprocessingCanvas" xmlns:mo="http://schemas.microsoft.com/office/mac/office/2008/main" xmlns:mc="http://schemas.openxmlformats.org/markup-compatibility/2006" xmlns:mv="urn:schemas-microsoft-com:mac:vml" xmlns:o="urn:schemas-microsoft-com:office:office" xmlns:r="http://schemas.openxmlformats.org/officeDocument/2006/relationships" xmlns:m="http://schemas.openxmlformats.org/officeDocument/2006/math" xmlns:v="urn:schemas-microsoft-com:vml" xmlns:wp14="http://schemas.microsoft.com/office/word/2010/wordprocessingDrawing" xmlns:wp="http://schemas.openxmlformats.org/drawingml/2006/wordprocessingDrawing" xmlns:w10="urn:schemas-microsoft-com:office:word" xmlns:w="http://schemas.openxmlformats.org/wordprocessingml/2006/main" xmlns:w14="http://schemas.microsoft.com/office/word/2010/wordml" xmlns:wpg="http://schemas.microsoft.com/office/word/2010/wordprocessingGroup" xmlns:wpi="http://schemas.microsoft.com/office/word/2010/wordprocessingInk" xmlns:wne="http://schemas.microsoft.com/office/word/2006/wordml" xmlns:wps="http://schemas.microsoft.com/office/word/2010/wordprocessingShape" mc:Ignorable="w14 wp14">
   <w:abstractNum w:abstractNumId="0">
     <w:nsid w:val="18C03398"/>
     <w:multiLevelType w:val="multilevel"/>
@@ -1580,7 +1939,7 @@
 </file>
 
 <file path=word/styles.xml><?xml version="1.0" encoding="utf-8"?>
-<w:styles xmlns:mc="http://schemas.openxmlformats.org/markup-compatibility/2006" xmlns:r="http://schemas.openxmlformats.org/officeDocument/2006/relationships" xmlns:w="http://schemas.openxmlformats.org/wordprocessingml/2006/main" xmlns:w14="http://schemas.microsoft.com/office/word/2010/wordml" xmlns:w15="http://schemas.microsoft.com/office/word/2012/wordml" mc:Ignorable="w14 w15">
+<w:styles xmlns:mc="http://schemas.openxmlformats.org/markup-compatibility/2006" xmlns:r="http://schemas.openxmlformats.org/officeDocument/2006/relationships" xmlns:w="http://schemas.openxmlformats.org/wordprocessingml/2006/main" xmlns:w14="http://schemas.microsoft.com/office/word/2010/wordml" mc:Ignorable="w14">
   <w:docDefaults>
     <w:rPrDefault>
       <w:rPr>
@@ -1592,369 +1951,153 @@
     </w:rPrDefault>
     <w:pPrDefault/>
   </w:docDefaults>
-  <w:latentStyles w:defLockedState="0" w:defUIPriority="99" w:defSemiHidden="0" w:defUnhideWhenUsed="0" w:defQFormat="0" w:count="371">
-    <w:lsdException w:name="Normal" w:uiPriority="0" w:qFormat="1"/>
-    <w:lsdException w:name="heading 1" w:uiPriority="9" w:qFormat="1"/>
-    <w:lsdException w:name="heading 2" w:semiHidden="1" w:uiPriority="9" w:unhideWhenUsed="1" w:qFormat="1"/>
-    <w:lsdException w:name="heading 3" w:semiHidden="1" w:uiPriority="9" w:unhideWhenUsed="1" w:qFormat="1"/>
-    <w:lsdException w:name="heading 4" w:semiHidden="1" w:uiPriority="9" w:unhideWhenUsed="1" w:qFormat="1"/>
-    <w:lsdException w:name="heading 5" w:semiHidden="1" w:uiPriority="9" w:unhideWhenUsed="1" w:qFormat="1"/>
-    <w:lsdException w:name="heading 6" w:semiHidden="1" w:uiPriority="9" w:unhideWhenUsed="1" w:qFormat="1"/>
-    <w:lsdException w:name="heading 7" w:semiHidden="1" w:uiPriority="9" w:unhideWhenUsed="1" w:qFormat="1"/>
-    <w:lsdException w:name="heading 8" w:semiHidden="1" w:uiPriority="9" w:unhideWhenUsed="1" w:qFormat="1"/>
-    <w:lsdException w:name="heading 9" w:semiHidden="1" w:uiPriority="9" w:unhideWhenUsed="1" w:qFormat="1"/>
-    <w:lsdException w:name="index 1" w:semiHidden="1" w:unhideWhenUsed="1"/>
-    <w:lsdException w:name="index 2" w:semiHidden="1" w:unhideWhenUsed="1"/>
-    <w:lsdException w:name="index 3" w:semiHidden="1" w:unhideWhenUsed="1"/>
-    <w:lsdException w:name="index 4" w:semiHidden="1" w:unhideWhenUsed="1"/>
-    <w:lsdException w:name="index 5" w:semiHidden="1" w:unhideWhenUsed="1"/>
-    <w:lsdException w:name="index 6" w:semiHidden="1" w:unhideWhenUsed="1"/>
-    <w:lsdException w:name="index 7" w:semiHidden="1" w:unhideWhenUsed="1"/>
-    <w:lsdException w:name="index 8" w:semiHidden="1" w:unhideWhenUsed="1"/>
-    <w:lsdException w:name="index 9" w:semiHidden="1" w:unhideWhenUsed="1"/>
-    <w:lsdException w:name="toc 1" w:semiHidden="1" w:uiPriority="39" w:unhideWhenUsed="1"/>
-    <w:lsdException w:name="toc 2" w:semiHidden="1" w:uiPriority="39" w:unhideWhenUsed="1"/>
-    <w:lsdException w:name="toc 3" w:semiHidden="1" w:uiPriority="39" w:unhideWhenUsed="1"/>
-    <w:lsdException w:name="toc 4" w:semiHidden="1" w:uiPriority="39" w:unhideWhenUsed="1"/>
-    <w:lsdException w:name="toc 5" w:semiHidden="1" w:uiPriority="39" w:unhideWhenUsed="1"/>
-    <w:lsdException w:name="toc 6" w:semiHidden="1" w:uiPriority="39" w:unhideWhenUsed="1"/>
-    <w:lsdException w:name="toc 7" w:semiHidden="1" w:uiPriority="39" w:unhideWhenUsed="1"/>
-    <w:lsdException w:name="toc 8" w:semiHidden="1" w:uiPriority="39" w:unhideWhenUsed="1"/>
-    <w:lsdException w:name="toc 9" w:semiHidden="1" w:uiPriority="39" w:unhideWhenUsed="1"/>
-    <w:lsdException w:name="Normal Indent" w:semiHidden="1" w:unhideWhenUsed="1"/>
-    <w:lsdException w:name="footnote text" w:semiHidden="1" w:unhideWhenUsed="1"/>
-    <w:lsdException w:name="annotation text" w:semiHidden="1" w:unhideWhenUsed="1"/>
-    <w:lsdException w:name="header" w:semiHidden="1" w:unhideWhenUsed="1"/>
-    <w:lsdException w:name="footer" w:semiHidden="1" w:unhideWhenUsed="1"/>
-    <w:lsdException w:name="index heading" w:semiHidden="1" w:unhideWhenUsed="1"/>
-    <w:lsdException w:name="caption" w:semiHidden="1" w:uiPriority="35" w:unhideWhenUsed="1" w:qFormat="1"/>
-    <w:lsdException w:name="table of figures" w:semiHidden="1" w:unhideWhenUsed="1"/>
-    <w:lsdException w:name="envelope address" w:semiHidden="1" w:unhideWhenUsed="1"/>
-    <w:lsdException w:name="envelope return" w:semiHidden="1" w:unhideWhenUsed="1"/>
-    <w:lsdException w:name="footnote reference" w:semiHidden="1" w:unhideWhenUsed="1"/>
-    <w:lsdException w:name="annotation reference" w:semiHidden="1" w:unhideWhenUsed="1"/>
-    <w:lsdException w:name="line number" w:semiHidden="1" w:unhideWhenUsed="1"/>
-    <w:lsdException w:name="page number" w:semiHidden="1" w:unhideWhenUsed="1"/>
-    <w:lsdException w:name="endnote reference" w:semiHidden="1" w:unhideWhenUsed="1"/>
-    <w:lsdException w:name="endnote text" w:semiHidden="1" w:unhideWhenUsed="1"/>
-    <w:lsdException w:name="table of authorities" w:semiHidden="1" w:unhideWhenUsed="1"/>
-    <w:lsdException w:name="macro" w:semiHidden="1" w:unhideWhenUsed="1"/>
-    <w:lsdException w:name="toa heading" w:semiHidden="1" w:unhideWhenUsed="1"/>
-    <w:lsdException w:name="List" w:semiHidden="1" w:unhideWhenUsed="1"/>
-    <w:lsdException w:name="List Bullet" w:semiHidden="1" w:unhideWhenUsed="1"/>
-    <w:lsdException w:name="List Number" w:semiHidden="1" w:unhideWhenUsed="1"/>
-    <w:lsdException w:name="List 2" w:semiHidden="1" w:unhideWhenUsed="1"/>
-    <w:lsdException w:name="List 3" w:semiHidden="1" w:unhideWhenUsed="1"/>
-    <w:lsdException w:name="List 4" w:semiHidden="1" w:unhideWhenUsed="1"/>
-    <w:lsdException w:name="List 5" w:semiHidden="1" w:unhideWhenUsed="1"/>
-    <w:lsdException w:name="List Bullet 2" w:semiHidden="1" w:unhideWhenUsed="1"/>
-    <w:lsdException w:name="List Bullet 3" w:semiHidden="1" w:unhideWhenUsed="1"/>
-    <w:lsdException w:name="List Bullet 4" w:semiHidden="1" w:unhideWhenUsed="1"/>
-    <w:lsdException w:name="List Bullet 5" w:semiHidden="1" w:unhideWhenUsed="1"/>
-    <w:lsdException w:name="List Number 2" w:semiHidden="1" w:unhideWhenUsed="1"/>
-    <w:lsdException w:name="List Number 3" w:semiHidden="1" w:unhideWhenUsed="1"/>
-    <w:lsdException w:name="List Number 4" w:semiHidden="1" w:unhideWhenUsed="1"/>
-    <w:lsdException w:name="List Number 5" w:semiHidden="1" w:unhideWhenUsed="1"/>
-    <w:lsdException w:name="Title" w:uiPriority="10" w:qFormat="1"/>
-    <w:lsdException w:name="Closing" w:semiHidden="1" w:unhideWhenUsed="1"/>
-    <w:lsdException w:name="Signature" w:semiHidden="1" w:unhideWhenUsed="1"/>
-    <w:lsdException w:name="Default Paragraph Font" w:semiHidden="1" w:uiPriority="1" w:unhideWhenUsed="1"/>
-    <w:lsdException w:name="Body Text" w:semiHidden="1" w:unhideWhenUsed="1"/>
-    <w:lsdException w:name="Body Text Indent" w:semiHidden="1" w:unhideWhenUsed="1"/>
-    <w:lsdException w:name="List Continue" w:semiHidden="1" w:unhideWhenUsed="1"/>
-    <w:lsdException w:name="List Continue 2" w:semiHidden="1" w:unhideWhenUsed="1"/>
-    <w:lsdException w:name="List Continue 3" w:semiHidden="1" w:unhideWhenUsed="1"/>
-    <w:lsdException w:name="List Continue 4" w:semiHidden="1" w:unhideWhenUsed="1"/>
-    <w:lsdException w:name="List Continue 5" w:semiHidden="1" w:unhideWhenUsed="1"/>
-    <w:lsdException w:name="Message Header" w:semiHidden="1" w:unhideWhenUsed="1"/>
-    <w:lsdException w:name="Subtitle" w:uiPriority="11" w:qFormat="1"/>
-    <w:lsdException w:name="Salutation" w:semiHidden="1" w:unhideWhenUsed="1"/>
-    <w:lsdException w:name="Date" w:semiHidden="1" w:unhideWhenUsed="1"/>
-    <w:lsdException w:name="Body Text First Indent" w:semiHidden="1" w:unhideWhenUsed="1"/>
-    <w:lsdException w:name="Body Text First Indent 2" w:semiHidden="1" w:unhideWhenUsed="1"/>
-    <w:lsdException w:name="Note Heading" w:semiHidden="1" w:unhideWhenUsed="1"/>
-    <w:lsdException w:name="Body Text 2" w:semiHidden="1" w:unhideWhenUsed="1"/>
-    <w:lsdException w:name="Body Text 3" w:semiHidden="1" w:unhideWhenUsed="1"/>
-    <w:lsdException w:name="Body Text Indent 2" w:semiHidden="1" w:unhideWhenUsed="1"/>
-    <w:lsdException w:name="Body Text Indent 3" w:semiHidden="1" w:unhideWhenUsed="1"/>
-    <w:lsdException w:name="Block Text" w:semiHidden="1" w:unhideWhenUsed="1"/>
-    <w:lsdException w:name="Hyperlink" w:semiHidden="1" w:unhideWhenUsed="1"/>
-    <w:lsdException w:name="FollowedHyperlink" w:semiHidden="1" w:unhideWhenUsed="1"/>
-    <w:lsdException w:name="Strong" w:uiPriority="22" w:qFormat="1"/>
-    <w:lsdException w:name="Emphasis" w:uiPriority="20" w:qFormat="1"/>
-    <w:lsdException w:name="Document Map" w:semiHidden="1" w:unhideWhenUsed="1"/>
-    <w:lsdException w:name="Plain Text" w:semiHidden="1" w:unhideWhenUsed="1"/>
-    <w:lsdException w:name="E-mail Signature" w:semiHidden="1" w:unhideWhenUsed="1"/>
-    <w:lsdException w:name="HTML Top of Form" w:semiHidden="1" w:unhideWhenUsed="1"/>
-    <w:lsdException w:name="HTML Bottom of Form" w:semiHidden="1" w:unhideWhenUsed="1"/>
-    <w:lsdException w:name="Normal (Web)" w:semiHidden="1" w:unhideWhenUsed="1"/>
-    <w:lsdException w:name="HTML Acronym" w:semiHidden="1" w:unhideWhenUsed="1"/>
-    <w:lsdException w:name="HTML Address" w:semiHidden="1" w:unhideWhenUsed="1"/>
-    <w:lsdException w:name="HTML Cite" w:semiHidden="1" w:unhideWhenUsed="1"/>
-    <w:lsdException w:name="HTML Code" w:semiHidden="1" w:unhideWhenUsed="1"/>
-    <w:lsdException w:name="HTML Definition" w:semiHidden="1" w:unhideWhenUsed="1"/>
-    <w:lsdException w:name="HTML Keyboard" w:semiHidden="1" w:unhideWhenUsed="1"/>
-    <w:lsdException w:name="HTML Preformatted" w:semiHidden="1" w:unhideWhenUsed="1"/>
-    <w:lsdException w:name="HTML Sample" w:semiHidden="1" w:unhideWhenUsed="1"/>
-    <w:lsdException w:name="HTML Typewriter" w:semiHidden="1" w:unhideWhenUsed="1"/>
-    <w:lsdException w:name="HTML Variable" w:semiHidden="1" w:unhideWhenUsed="1"/>
-    <w:lsdException w:name="Normal Table" w:semiHidden="1" w:unhideWhenUsed="1"/>
-    <w:lsdException w:name="annotation subject" w:semiHidden="1" w:unhideWhenUsed="1"/>
-    <w:lsdException w:name="No List" w:semiHidden="1" w:unhideWhenUsed="1"/>
-    <w:lsdException w:name="Outline List 1" w:semiHidden="1" w:unhideWhenUsed="1"/>
-    <w:lsdException w:name="Outline List 2" w:semiHidden="1" w:unhideWhenUsed="1"/>
-    <w:lsdException w:name="Outline List 3" w:semiHidden="1" w:unhideWhenUsed="1"/>
-    <w:lsdException w:name="Table Simple 1" w:semiHidden="1" w:unhideWhenUsed="1"/>
-    <w:lsdException w:name="Table Simple 2" w:semiHidden="1" w:unhideWhenUsed="1"/>
-    <w:lsdException w:name="Table Simple 3" w:semiHidden="1" w:unhideWhenUsed="1"/>
-    <w:lsdException w:name="Table Classic 1" w:semiHidden="1" w:unhideWhenUsed="1"/>
-    <w:lsdException w:name="Table Classic 2" w:semiHidden="1" w:unhideWhenUsed="1"/>
-    <w:lsdException w:name="Table Classic 3" w:semiHidden="1" w:unhideWhenUsed="1"/>
-    <w:lsdException w:name="Table Classic 4" w:semiHidden="1" w:unhideWhenUsed="1"/>
-    <w:lsdException w:name="Table Colorful 1" w:semiHidden="1" w:unhideWhenUsed="1"/>
-    <w:lsdException w:name="Table Colorful 2" w:semiHidden="1" w:unhideWhenUsed="1"/>
-    <w:lsdException w:name="Table Colorful 3" w:semiHidden="1" w:unhideWhenUsed="1"/>
-    <w:lsdException w:name="Table Columns 1" w:semiHidden="1" w:unhideWhenUsed="1"/>
-    <w:lsdException w:name="Table Columns 2" w:semiHidden="1" w:unhideWhenUsed="1"/>
-    <w:lsdException w:name="Table Columns 3" w:semiHidden="1" w:unhideWhenUsed="1"/>
-    <w:lsdException w:name="Table Columns 4" w:semiHidden="1" w:unhideWhenUsed="1"/>
-    <w:lsdException w:name="Table Columns 5" w:semiHidden="1" w:unhideWhenUsed="1"/>
-    <w:lsdException w:name="Table Grid 1" w:semiHidden="1" w:unhideWhenUsed="1"/>
-    <w:lsdException w:name="Table Grid 2" w:semiHidden="1" w:unhideWhenUsed="1"/>
-    <w:lsdException w:name="Table Grid 3" w:semiHidden="1" w:unhideWhenUsed="1"/>
-    <w:lsdException w:name="Table Grid 4" w:semiHidden="1" w:unhideWhenUsed="1"/>
-    <w:lsdException w:name="Table Grid 5" w:semiHidden="1" w:unhideWhenUsed="1"/>
-    <w:lsdException w:name="Table Grid 6" w:semiHidden="1" w:unhideWhenUsed="1"/>
-    <w:lsdException w:name="Table Grid 7" w:semiHidden="1" w:unhideWhenUsed="1"/>
-    <w:lsdException w:name="Table Grid 8" w:semiHidden="1" w:unhideWhenUsed="1"/>
-    <w:lsdException w:name="Table List 1" w:semiHidden="1" w:unhideWhenUsed="1"/>
-    <w:lsdException w:name="Table List 2" w:semiHidden="1" w:unhideWhenUsed="1"/>
-    <w:lsdException w:name="Table List 3" w:semiHidden="1" w:unhideWhenUsed="1"/>
-    <w:lsdException w:name="Table List 4" w:semiHidden="1" w:unhideWhenUsed="1"/>
-    <w:lsdException w:name="Table List 5" w:semiHidden="1" w:unhideWhenUsed="1"/>
-    <w:lsdException w:name="Table List 6" w:semiHidden="1" w:unhideWhenUsed="1"/>
-    <w:lsdException w:name="Table List 7" w:semiHidden="1" w:unhideWhenUsed="1"/>
-    <w:lsdException w:name="Table List 8" w:semiHidden="1" w:unhideWhenUsed="1"/>
-    <w:lsdException w:name="Table 3D effects 1" w:semiHidden="1" w:unhideWhenUsed="1"/>
-    <w:lsdException w:name="Table 3D effects 2" w:semiHidden="1" w:unhideWhenUsed="1"/>
-    <w:lsdException w:name="Table 3D effects 3" w:semiHidden="1" w:unhideWhenUsed="1"/>
-    <w:lsdException w:name="Table Contemporary" w:semiHidden="1" w:unhideWhenUsed="1"/>
-    <w:lsdException w:name="Table Elegant" w:semiHidden="1" w:unhideWhenUsed="1"/>
-    <w:lsdException w:name="Table Professional" w:semiHidden="1" w:unhideWhenUsed="1"/>
-    <w:lsdException w:name="Table Subtle 1" w:semiHidden="1" w:unhideWhenUsed="1"/>
-    <w:lsdException w:name="Table Subtle 2" w:semiHidden="1" w:unhideWhenUsed="1"/>
-    <w:lsdException w:name="Table Web 1" w:semiHidden="1" w:unhideWhenUsed="1"/>
-    <w:lsdException w:name="Table Web 2" w:semiHidden="1" w:unhideWhenUsed="1"/>
-    <w:lsdException w:name="Table Web 3" w:semiHidden="1" w:unhideWhenUsed="1"/>
-    <w:lsdException w:name="Balloon Text" w:semiHidden="1" w:unhideWhenUsed="1"/>
-    <w:lsdException w:name="Table Grid" w:uiPriority="59"/>
-    <w:lsdException w:name="Table Theme" w:semiHidden="1" w:unhideWhenUsed="1"/>
-    <w:lsdException w:name="Placeholder Text" w:semiHidden="1"/>
-    <w:lsdException w:name="No Spacing" w:uiPriority="1" w:qFormat="1"/>
-    <w:lsdException w:name="Light Shading" w:uiPriority="60"/>
-    <w:lsdException w:name="Light List" w:uiPriority="61"/>
-    <w:lsdException w:name="Light Grid" w:uiPriority="62"/>
-    <w:lsdException w:name="Medium Shading 1" w:uiPriority="63"/>
-    <w:lsdException w:name="Medium Shading 2" w:uiPriority="64"/>
-    <w:lsdException w:name="Medium List 1" w:uiPriority="65"/>
-    <w:lsdException w:name="Medium List 2" w:uiPriority="66"/>
-    <w:lsdException w:name="Medium Grid 1" w:uiPriority="67"/>
-    <w:lsdException w:name="Medium Grid 2" w:uiPriority="68"/>
-    <w:lsdException w:name="Medium Grid 3" w:uiPriority="69"/>
-    <w:lsdException w:name="Dark List" w:uiPriority="70"/>
-    <w:lsdException w:name="Colorful Shading" w:uiPriority="71"/>
-    <w:lsdException w:name="Colorful List" w:uiPriority="72"/>
-    <w:lsdException w:name="Colorful Grid" w:uiPriority="73"/>
-    <w:lsdException w:name="Light Shading Accent 1" w:uiPriority="60"/>
-    <w:lsdException w:name="Light List Accent 1" w:uiPriority="61"/>
-    <w:lsdException w:name="Light Grid Accent 1" w:uiPriority="62"/>
-    <w:lsdException w:name="Medium Shading 1 Accent 1" w:uiPriority="63"/>
-    <w:lsdException w:name="Medium Shading 2 Accent 1" w:uiPriority="64"/>
-    <w:lsdException w:name="Medium List 1 Accent 1" w:uiPriority="65"/>
-    <w:lsdException w:name="Revision" w:semiHidden="1"/>
-    <w:lsdException w:name="List Paragraph" w:uiPriority="34" w:qFormat="1"/>
-    <w:lsdException w:name="Quote" w:uiPriority="29" w:qFormat="1"/>
-    <w:lsdException w:name="Intense Quote" w:uiPriority="30" w:qFormat="1"/>
-    <w:lsdException w:name="Medium List 2 Accent 1" w:uiPriority="66"/>
-    <w:lsdException w:name="Medium Grid 1 Accent 1" w:uiPriority="67"/>
-    <w:lsdException w:name="Medium Grid 2 Accent 1" w:uiPriority="68"/>
-    <w:lsdException w:name="Medium Grid 3 Accent 1" w:uiPriority="69"/>
-    <w:lsdException w:name="Dark List Accent 1" w:uiPriority="70"/>
-    <w:lsdException w:name="Colorful Shading Accent 1" w:uiPriority="71"/>
-    <w:lsdException w:name="Colorful List Accent 1" w:uiPriority="72"/>
-    <w:lsdException w:name="Colorful Grid Accent 1" w:uiPriority="73"/>
-    <w:lsdException w:name="Light Shading Accent 2" w:uiPriority="60"/>
-    <w:lsdException w:name="Light List Accent 2" w:uiPriority="61"/>
-    <w:lsdException w:name="Light Grid Accent 2" w:uiPriority="62"/>
-    <w:lsdException w:name="Medium Shading 1 Accent 2" w:uiPriority="63"/>
-    <w:lsdException w:name="Medium Shading 2 Accent 2" w:uiPriority="64"/>
-    <w:lsdException w:name="Medium List 1 Accent 2" w:uiPriority="65"/>
-    <w:lsdException w:name="Medium List 2 Accent 2" w:uiPriority="66"/>
-    <w:lsdException w:name="Medium Grid 1 Accent 2" w:uiPriority="67"/>
-    <w:lsdException w:name="Medium Grid 2 Accent 2" w:uiPriority="68"/>
-    <w:lsdException w:name="Medium Grid 3 Accent 2" w:uiPriority="69"/>
-    <w:lsdException w:name="Dark List Accent 2" w:uiPriority="70"/>
-    <w:lsdException w:name="Colorful Shading Accent 2" w:uiPriority="71"/>
-    <w:lsdException w:name="Colorful List Accent 2" w:uiPriority="72"/>
-    <w:lsdException w:name="Colorful Grid Accent 2" w:uiPriority="73"/>
-    <w:lsdException w:name="Light Shading Accent 3" w:uiPriority="60"/>
-    <w:lsdException w:name="Light List Accent 3" w:uiPriority="61"/>
-    <w:lsdException w:name="Light Grid Accent 3" w:uiPriority="62"/>
-    <w:lsdException w:name="Medium Shading 1 Accent 3" w:uiPriority="63"/>
-    <w:lsdException w:name="Medium Shading 2 Accent 3" w:uiPriority="64"/>
-    <w:lsdException w:name="Medium List 1 Accent 3" w:uiPriority="65"/>
-    <w:lsdException w:name="Medium List 2 Accent 3" w:uiPriority="66"/>
-    <w:lsdException w:name="Medium Grid 1 Accent 3" w:uiPriority="67"/>
-    <w:lsdException w:name="Medium Grid 2 Accent 3" w:uiPriority="68"/>
-    <w:lsdException w:name="Medium Grid 3 Accent 3" w:uiPriority="69"/>
-    <w:lsdException w:name="Dark List Accent 3" w:uiPriority="70"/>
-    <w:lsdException w:name="Colorful Shading Accent 3" w:uiPriority="71"/>
-    <w:lsdException w:name="Colorful List Accent 3" w:uiPriority="72"/>
-    <w:lsdException w:name="Colorful Grid Accent 3" w:uiPriority="73"/>
-    <w:lsdException w:name="Light Shading Accent 4" w:uiPriority="60"/>
-    <w:lsdException w:name="Light List Accent 4" w:uiPriority="61"/>
-    <w:lsdException w:name="Light Grid Accent 4" w:uiPriority="62"/>
-    <w:lsdException w:name="Medium Shading 1 Accent 4" w:uiPriority="63"/>
-    <w:lsdException w:name="Medium Shading 2 Accent 4" w:uiPriority="64"/>
-    <w:lsdException w:name="Medium List 1 Accent 4" w:uiPriority="65"/>
-    <w:lsdException w:name="Medium List 2 Accent 4" w:uiPriority="66"/>
-    <w:lsdException w:name="Medium Grid 1 Accent 4" w:uiPriority="67"/>
-    <w:lsdException w:name="Medium Grid 2 Accent 4" w:uiPriority="68"/>
-    <w:lsdException w:name="Medium Grid 3 Accent 4" w:uiPriority="69"/>
-    <w:lsdException w:name="Dark List Accent 4" w:uiPriority="70"/>
-    <w:lsdException w:name="Colorful Shading Accent 4" w:uiPriority="71"/>
-    <w:lsdException w:name="Colorful List Accent 4" w:uiPriority="72"/>
-    <w:lsdException w:name="Colorful Grid Accent 4" w:uiPriority="73"/>
-    <w:lsdException w:name="Light Shading Accent 5" w:uiPriority="60"/>
-    <w:lsdException w:name="Light List Accent 5" w:uiPriority="61"/>
-    <w:lsdException w:name="Light Grid Accent 5" w:uiPriority="62"/>
-    <w:lsdException w:name="Medium Shading 1 Accent 5" w:uiPriority="63"/>
-    <w:lsdException w:name="Medium Shading 2 Accent 5" w:uiPriority="64"/>
-    <w:lsdException w:name="Medium List 1 Accent 5" w:uiPriority="65"/>
-    <w:lsdException w:name="Medium List 2 Accent 5" w:uiPriority="66"/>
-    <w:lsdException w:name="Medium Grid 1 Accent 5" w:uiPriority="67"/>
-    <w:lsdException w:name="Medium Grid 2 Accent 5" w:uiPriority="68"/>
-    <w:lsdException w:name="Medium Grid 3 Accent 5" w:uiPriority="69"/>
-    <w:lsdException w:name="Dark List Accent 5" w:uiPriority="70"/>
-    <w:lsdException w:name="Colorful Shading Accent 5" w:uiPriority="71"/>
-    <w:lsdException w:name="Colorful List Accent 5" w:uiPriority="72"/>
-    <w:lsdException w:name="Colorful Grid Accent 5" w:uiPriority="73"/>
-    <w:lsdException w:name="Light Shading Accent 6" w:uiPriority="60"/>
-    <w:lsdException w:name="Light List Accent 6" w:uiPriority="61"/>
-    <w:lsdException w:name="Light Grid Accent 6" w:uiPriority="62"/>
-    <w:lsdException w:name="Medium Shading 1 Accent 6" w:uiPriority="63"/>
-    <w:lsdException w:name="Medium Shading 2 Accent 6" w:uiPriority="64"/>
-    <w:lsdException w:name="Medium List 1 Accent 6" w:uiPriority="65"/>
-    <w:lsdException w:name="Medium List 2 Accent 6" w:uiPriority="66"/>
-    <w:lsdException w:name="Medium Grid 1 Accent 6" w:uiPriority="67"/>
-    <w:lsdException w:name="Medium Grid 2 Accent 6" w:uiPriority="68"/>
-    <w:lsdException w:name="Medium Grid 3 Accent 6" w:uiPriority="69"/>
-    <w:lsdException w:name="Dark List Accent 6" w:uiPriority="70"/>
-    <w:lsdException w:name="Colorful Shading Accent 6" w:uiPriority="71"/>
-    <w:lsdException w:name="Colorful List Accent 6" w:uiPriority="72"/>
-    <w:lsdException w:name="Colorful Grid Accent 6" w:uiPriority="73"/>
-    <w:lsdException w:name="Subtle Emphasis" w:uiPriority="19" w:qFormat="1"/>
-    <w:lsdException w:name="Intense Emphasis" w:uiPriority="21" w:qFormat="1"/>
-    <w:lsdException w:name="Subtle Reference" w:uiPriority="31" w:qFormat="1"/>
-    <w:lsdException w:name="Intense Reference" w:uiPriority="32" w:qFormat="1"/>
-    <w:lsdException w:name="Book Title" w:uiPriority="33" w:qFormat="1"/>
-    <w:lsdException w:name="Bibliography" w:semiHidden="1" w:uiPriority="37" w:unhideWhenUsed="1"/>
-    <w:lsdException w:name="TOC Heading" w:semiHidden="1" w:uiPriority="39" w:unhideWhenUsed="1" w:qFormat="1"/>
-    <w:lsdException w:name="Grid Table 4" w:uiPriority="49"/>
-    <w:lsdException w:name="Grid Table 5 Dark" w:uiPriority="50"/>
-    <w:lsdException w:name="Grid Table 6 Colorful" w:uiPriority="51"/>
-    <w:lsdException w:name="Grid Table 7 Colorful" w:uiPriority="52"/>
-    <w:lsdException w:name="Grid Table 1 Light Accent 1" w:uiPriority="46"/>
-    <w:lsdException w:name="Grid Table 2 Accent 1" w:uiPriority="47"/>
-    <w:lsdException w:name="Grid Table 3 Accent 1" w:uiPriority="48"/>
-    <w:lsdException w:name="Grid Table 4 Accent 1" w:uiPriority="49"/>
-    <w:lsdException w:name="Grid Table 5 Dark Accent 1" w:uiPriority="50"/>
-    <w:lsdException w:name="Grid Table 6 Colorful Accent 1" w:uiPriority="51"/>
-    <w:lsdException w:name="Grid Table 7 Colorful Accent 1" w:uiPriority="52"/>
-    <w:lsdException w:name="Grid Table 1 Light Accent 2" w:uiPriority="46"/>
-    <w:lsdException w:name="Grid Table 2 Accent 2" w:uiPriority="47"/>
-    <w:lsdException w:name="Grid Table 3 Accent 2" w:uiPriority="48"/>
-    <w:lsdException w:name="Grid Table 4 Accent 2" w:uiPriority="49"/>
-    <w:lsdException w:name="Grid Table 5 Dark Accent 2" w:uiPriority="50"/>
-    <w:lsdException w:name="Grid Table 6 Colorful Accent 2" w:uiPriority="51"/>
-    <w:lsdException w:name="Grid Table 7 Colorful Accent 2" w:uiPriority="52"/>
-    <w:lsdException w:name="Grid Table 1 Light Accent 3" w:uiPriority="46"/>
-    <w:lsdException w:name="Grid Table 2 Accent 3" w:uiPriority="47"/>
-    <w:lsdException w:name="Grid Table 3 Accent 3" w:uiPriority="48"/>
-    <w:lsdException w:name="Grid Table 4 Accent 3" w:uiPriority="49"/>
-    <w:lsdException w:name="Grid Table 5 Dark Accent 3" w:uiPriority="50"/>
-    <w:lsdException w:name="Grid Table 6 Colorful Accent 3" w:uiPriority="51"/>
-    <w:lsdException w:name="Grid Table 7 Colorful Accent 3" w:uiPriority="52"/>
-    <w:lsdException w:name="Grid Table 1 Light Accent 4" w:uiPriority="46"/>
-    <w:lsdException w:name="Grid Table 2 Accent 4" w:uiPriority="47"/>
-    <w:lsdException w:name="Grid Table 3 Accent 4" w:uiPriority="48"/>
-    <w:lsdException w:name="Grid Table 4 Accent 4" w:uiPriority="49"/>
-    <w:lsdException w:name="Grid Table 5 Dark Accent 4" w:uiPriority="50"/>
-    <w:lsdException w:name="Grid Table 6 Colorful Accent 4" w:uiPriority="51"/>
-    <w:lsdException w:name="Grid Table 7 Colorful Accent 4" w:uiPriority="52"/>
-    <w:lsdException w:name="Grid Table 1 Light Accent 5" w:uiPriority="46"/>
-    <w:lsdException w:name="Grid Table 2 Accent 5" w:uiPriority="47"/>
-    <w:lsdException w:name="Grid Table 3 Accent 5" w:uiPriority="48"/>
-    <w:lsdException w:name="Grid Table 4 Accent 5" w:uiPriority="49"/>
-    <w:lsdException w:name="Grid Table 5 Dark Accent 5" w:uiPriority="50"/>
-    <w:lsdException w:name="Grid Table 6 Colorful Accent 5" w:uiPriority="51"/>
-    <w:lsdException w:name="Grid Table 7 Colorful Accent 5" w:uiPriority="52"/>
-    <w:lsdException w:name="Grid Table 1 Light Accent 6" w:uiPriority="46"/>
-    <w:lsdException w:name="Grid Table 2 Accent 6" w:uiPriority="47"/>
-    <w:lsdException w:name="Grid Table 3 Accent 6" w:uiPriority="48"/>
-    <w:lsdException w:name="Grid Table 4 Accent 6" w:uiPriority="49"/>
-    <w:lsdException w:name="Grid Table 5 Dark Accent 6" w:uiPriority="50"/>
-    <w:lsdException w:name="Grid Table 6 Colorful Accent 6" w:uiPriority="51"/>
-    <w:lsdException w:name="Grid Table 7 Colorful Accent 6" w:uiPriority="52"/>
-    <w:lsdException w:name="List Table 1 Light" w:uiPriority="46"/>
-    <w:lsdException w:name="List Table 2" w:uiPriority="47"/>
-    <w:lsdException w:name="List Table 3" w:uiPriority="48"/>
-    <w:lsdException w:name="List Table 4" w:uiPriority="49"/>
-    <w:lsdException w:name="List Table 5 Dark" w:uiPriority="50"/>
-    <w:lsdException w:name="List Table 6 Colorful" w:uiPriority="51"/>
-    <w:lsdException w:name="List Table 7 Colorful" w:uiPriority="52"/>
-    <w:lsdException w:name="List Table 1 Light Accent 1" w:uiPriority="46"/>
-    <w:lsdException w:name="List Table 2 Accent 1" w:uiPriority="47"/>
-    <w:lsdException w:name="List Table 3 Accent 1" w:uiPriority="48"/>
-    <w:lsdException w:name="List Table 4 Accent 1" w:uiPriority="49"/>
-    <w:lsdException w:name="List Table 5 Dark Accent 1" w:uiPriority="50"/>
-    <w:lsdException w:name="List Table 6 Colorful Accent 1" w:uiPriority="51"/>
-    <w:lsdException w:name="List Table 7 Colorful Accent 1" w:uiPriority="52"/>
-    <w:lsdException w:name="List Table 1 Light Accent 2" w:uiPriority="46"/>
-    <w:lsdException w:name="List Table 2 Accent 2" w:uiPriority="47"/>
-    <w:lsdException w:name="List Table 3 Accent 2" w:uiPriority="48"/>
-    <w:lsdException w:name="List Table 4 Accent 2" w:uiPriority="49"/>
-    <w:lsdException w:name="List Table 5 Dark Accent 2" w:uiPriority="50"/>
-    <w:lsdException w:name="List Table 6 Colorful Accent 2" w:uiPriority="51"/>
-    <w:lsdException w:name="List Table 7 Colorful Accent 2" w:uiPriority="52"/>
-    <w:lsdException w:name="List Table 1 Light Accent 3" w:uiPriority="46"/>
-    <w:lsdException w:name="List Table 2 Accent 3" w:uiPriority="47"/>
-    <w:lsdException w:name="List Table 3 Accent 3" w:uiPriority="48"/>
-    <w:lsdException w:name="List Table 4 Accent 3" w:uiPriority="49"/>
-    <w:lsdException w:name="List Table 5 Dark Accent 3" w:uiPriority="50"/>
-    <w:lsdException w:name="List Table 6 Colorful Accent 3" w:uiPriority="51"/>
-    <w:lsdException w:name="List Table 7 Colorful Accent 3" w:uiPriority="52"/>
-    <w:lsdException w:name="List Table 1 Light Accent 4" w:uiPriority="46"/>
-    <w:lsdException w:name="List Table 2 Accent 4" w:uiPriority="47"/>
-    <w:lsdException w:name="List Table 3 Accent 4" w:uiPriority="48"/>
-    <w:lsdException w:name="List Table 4 Accent 4" w:uiPriority="49"/>
-    <w:lsdException w:name="List Table 5 Dark Accent 4" w:uiPriority="50"/>
-    <w:lsdException w:name="List Table 6 Colorful Accent 4" w:uiPriority="51"/>
-    <w:lsdException w:name="List Table 7 Colorful Accent 4" w:uiPriority="52"/>
-    <w:lsdException w:name="List Table 1 Light Accent 5" w:uiPriority="46"/>
-    <w:lsdException w:name="List Table 2 Accent 5" w:uiPriority="47"/>
-    <w:lsdException w:name="List Table 3 Accent 5" w:uiPriority="48"/>
-    <w:lsdException w:name="List Table 4 Accent 5" w:uiPriority="49"/>
-    <w:lsdException w:name="List Table 5 Dark Accent 5" w:uiPriority="50"/>
-    <w:lsdException w:name="List Table 6 Colorful Accent 5" w:uiPriority="51"/>
-    <w:lsdException w:name="List Table 7 Colorful Accent 5" w:uiPriority="52"/>
-    <w:lsdException w:name="List Table 1 Light Accent 6" w:uiPriority="46"/>
-    <w:lsdException w:name="List Table 2 Accent 6" w:uiPriority="47"/>
-    <w:lsdException w:name="List Table 3 Accent 6" w:uiPriority="48"/>
-    <w:lsdException w:name="List Table 4 Accent 6" w:uiPriority="49"/>
-    <w:lsdException w:name="List Table 5 Dark Accent 6" w:uiPriority="50"/>
-    <w:lsdException w:name="List Table 6 Colorful Accent 6" w:uiPriority="51"/>
-    <w:lsdException w:name="List Table 7 Colorful Accent 6" w:uiPriority="52"/>
+  <w:latentStyles w:defLockedState="0" w:defUIPriority="99" w:defSemiHidden="1" w:defUnhideWhenUsed="1" w:defQFormat="0" w:count="276">
+    <w:lsdException w:name="Normal" w:semiHidden="0" w:uiPriority="0" w:unhideWhenUsed="0" w:qFormat="1"/>
+    <w:lsdException w:name="heading 1" w:semiHidden="0" w:uiPriority="9" w:unhideWhenUsed="0" w:qFormat="1"/>
+    <w:lsdException w:name="heading 2" w:uiPriority="9" w:qFormat="1"/>
+    <w:lsdException w:name="heading 3" w:uiPriority="9" w:qFormat="1"/>
+    <w:lsdException w:name="heading 4" w:uiPriority="9" w:qFormat="1"/>
+    <w:lsdException w:name="heading 5" w:uiPriority="9" w:qFormat="1"/>
+    <w:lsdException w:name="heading 6" w:uiPriority="9" w:qFormat="1"/>
+    <w:lsdException w:name="heading 7" w:uiPriority="9" w:qFormat="1"/>
+    <w:lsdException w:name="heading 8" w:uiPriority="9" w:qFormat="1"/>
+    <w:lsdException w:name="heading 9" w:uiPriority="9" w:qFormat="1"/>
+    <w:lsdException w:name="toc 1" w:uiPriority="39"/>
+    <w:lsdException w:name="toc 2" w:uiPriority="39"/>
+    <w:lsdException w:name="toc 3" w:uiPriority="39"/>
+    <w:lsdException w:name="toc 4" w:uiPriority="39"/>
+    <w:lsdException w:name="toc 5" w:uiPriority="39"/>
+    <w:lsdException w:name="toc 6" w:uiPriority="39"/>
+    <w:lsdException w:name="toc 7" w:uiPriority="39"/>
+    <w:lsdException w:name="toc 8" w:uiPriority="39"/>
+    <w:lsdException w:name="toc 9" w:uiPriority="39"/>
+    <w:lsdException w:name="caption" w:uiPriority="35" w:qFormat="1"/>
+    <w:lsdException w:name="Title" w:semiHidden="0" w:uiPriority="10" w:unhideWhenUsed="0" w:qFormat="1"/>
+    <w:lsdException w:name="Default Paragraph Font" w:uiPriority="1"/>
+    <w:lsdException w:name="Subtitle" w:semiHidden="0" w:uiPriority="11" w:unhideWhenUsed="0" w:qFormat="1"/>
+    <w:lsdException w:name="Strong" w:semiHidden="0" w:uiPriority="22" w:unhideWhenUsed="0" w:qFormat="1"/>
+    <w:lsdException w:name="Emphasis" w:semiHidden="0" w:uiPriority="20" w:unhideWhenUsed="0" w:qFormat="1"/>
+    <w:lsdException w:name="Table Grid" w:semiHidden="0" w:uiPriority="59" w:unhideWhenUsed="0"/>
+    <w:lsdException w:name="Note Level 1" w:semiHidden="0" w:unhideWhenUsed="0"/>
+    <w:lsdException w:name="Note Level 2" w:semiHidden="0" w:unhideWhenUsed="0"/>
+    <w:lsdException w:name="Note Level 3" w:semiHidden="0" w:unhideWhenUsed="0"/>
+    <w:lsdException w:name="Note Level 4" w:semiHidden="0" w:unhideWhenUsed="0"/>
+    <w:lsdException w:name="Note Level 5" w:semiHidden="0" w:unhideWhenUsed="0"/>
+    <w:lsdException w:name="Note Level 6" w:semiHidden="0" w:unhideWhenUsed="0"/>
+    <w:lsdException w:name="Note Level 7" w:semiHidden="0" w:unhideWhenUsed="0"/>
+    <w:lsdException w:name="Note Level 8" w:semiHidden="0" w:unhideWhenUsed="0"/>
+    <w:lsdException w:name="Note Level 9" w:semiHidden="0" w:unhideWhenUsed="0"/>
+    <w:lsdException w:name="Placeholder Text" w:unhideWhenUsed="0"/>
+    <w:lsdException w:name="No Spacing" w:semiHidden="0" w:uiPriority="1" w:unhideWhenUsed="0" w:qFormat="1"/>
+    <w:lsdException w:name="Light Shading" w:semiHidden="0" w:uiPriority="60" w:unhideWhenUsed="0"/>
+    <w:lsdException w:name="Light List" w:semiHidden="0" w:uiPriority="61" w:unhideWhenUsed="0"/>
+    <w:lsdException w:name="Light Grid" w:semiHidden="0" w:uiPriority="62" w:unhideWhenUsed="0"/>
+    <w:lsdException w:name="Medium Shading 1" w:semiHidden="0" w:uiPriority="63" w:unhideWhenUsed="0"/>
+    <w:lsdException w:name="Medium Shading 2" w:semiHidden="0" w:uiPriority="64" w:unhideWhenUsed="0"/>
+    <w:lsdException w:name="Medium List 1" w:semiHidden="0" w:uiPriority="65" w:unhideWhenUsed="0"/>
+    <w:lsdException w:name="Medium List 2" w:semiHidden="0" w:uiPriority="66" w:unhideWhenUsed="0"/>
+    <w:lsdException w:name="Medium Grid 1" w:semiHidden="0" w:uiPriority="67" w:unhideWhenUsed="0"/>
+    <w:lsdException w:name="Medium Grid 2" w:semiHidden="0" w:uiPriority="68" w:unhideWhenUsed="0"/>
+    <w:lsdException w:name="Medium Grid 3" w:semiHidden="0" w:uiPriority="69" w:unhideWhenUsed="0"/>
+    <w:lsdException w:name="Dark List" w:semiHidden="0" w:uiPriority="70" w:unhideWhenUsed="0"/>
+    <w:lsdException w:name="Colorful Shading" w:semiHidden="0" w:uiPriority="71" w:unhideWhenUsed="0"/>
+    <w:lsdException w:name="Colorful List" w:semiHidden="0" w:uiPriority="72" w:unhideWhenUsed="0"/>
+    <w:lsdException w:name="Colorful Grid" w:semiHidden="0" w:uiPriority="73" w:unhideWhenUsed="0"/>
+    <w:lsdException w:name="Light Shading Accent 1" w:semiHidden="0" w:uiPriority="60" w:unhideWhenUsed="0"/>
+    <w:lsdException w:name="Light List Accent 1" w:semiHidden="0" w:uiPriority="61" w:unhideWhenUsed="0"/>
+    <w:lsdException w:name="Light Grid Accent 1" w:semiHidden="0" w:uiPriority="62" w:unhideWhenUsed="0"/>
+    <w:lsdException w:name="Medium Shading 1 Accent 1" w:semiHidden="0" w:uiPriority="63" w:unhideWhenUsed="0"/>
+    <w:lsdException w:name="Medium Shading 2 Accent 1" w:semiHidden="0" w:uiPriority="64" w:unhideWhenUsed="0"/>
+    <w:lsdException w:name="Medium List 1 Accent 1" w:semiHidden="0" w:uiPriority="65" w:unhideWhenUsed="0"/>
+    <w:lsdException w:name="Revision" w:unhideWhenUsed="0"/>
+    <w:lsdException w:name="List Paragraph" w:semiHidden="0" w:uiPriority="34" w:unhideWhenUsed="0" w:qFormat="1"/>
+    <w:lsdException w:name="Quote" w:semiHidden="0" w:uiPriority="29" w:unhideWhenUsed="0" w:qFormat="1"/>
+    <w:lsdException w:name="Intense Quote" w:semiHidden="0" w:uiPriority="30" w:unhideWhenUsed="0" w:qFormat="1"/>
+    <w:lsdException w:name="Medium List 2 Accent 1" w:semiHidden="0" w:uiPriority="66" w:unhideWhenUsed="0"/>
+    <w:lsdException w:name="Medium Grid 1 Accent 1" w:semiHidden="0" w:uiPriority="67" w:unhideWhenUsed="0"/>
+    <w:lsdException w:name="Medium Grid 2 Accent 1" w:semiHidden="0" w:uiPriority="68" w:unhideWhenUsed="0"/>
+    <w:lsdException w:name="Medium Grid 3 Accent 1" w:semiHidden="0" w:uiPriority="69" w:unhideWhenUsed="0"/>
+    <w:lsdException w:name="Dark List Accent 1" w:semiHidden="0" w:uiPriority="70" w:unhideWhenUsed="0"/>
+    <w:lsdException w:name="Colorful Shading Accent 1" w:semiHidden="0" w:uiPriority="71" w:unhideWhenUsed="0"/>
+    <w:lsdException w:name="Colorful List Accent 1" w:semiHidden="0" w:uiPriority="72" w:unhideWhenUsed="0"/>
+    <w:lsdException w:name="Colorful Grid Accent 1" w:semiHidden="0" w:uiPriority="73" w:unhideWhenUsed="0"/>
+    <w:lsdException w:name="Light Shading Accent 2" w:semiHidden="0" w:uiPriority="60" w:unhideWhenUsed="0"/>
+    <w:lsdException w:name="Light List Accent 2" w:semiHidden="0" w:uiPriority="61" w:unhideWhenUsed="0"/>
+    <w:lsdException w:name="Light Grid Accent 2" w:semiHidden="0" w:uiPriority="62" w:unhideWhenUsed="0"/>
+    <w:lsdException w:name="Medium Shading 1 Accent 2" w:semiHidden="0" w:uiPriority="63" w:unhideWhenUsed="0"/>
+    <w:lsdException w:name="Medium Shading 2 Accent 2" w:semiHidden="0" w:uiPriority="64" w:unhideWhenUsed="0"/>
+    <w:lsdException w:name="Medium List 1 Accent 2" w:semiHidden="0" w:uiPriority="65" w:unhideWhenUsed="0"/>
+    <w:lsdException w:name="Medium List 2 Accent 2" w:semiHidden="0" w:uiPriority="66" w:unhideWhenUsed="0"/>
+    <w:lsdException w:name="Medium Grid 1 Accent 2" w:semiHidden="0" w:uiPriority="67" w:unhideWhenUsed="0"/>
+    <w:lsdException w:name="Medium Grid 2 Accent 2" w:semiHidden="0" w:uiPriority="68" w:unhideWhenUsed="0"/>
+    <w:lsdException w:name="Medium Grid 3 Accent 2" w:semiHidden="0" w:uiPriority="69" w:unhideWhenUsed="0"/>
+    <w:lsdException w:name="Dark List Accent 2" w:semiHidden="0" w:uiPriority="70" w:unhideWhenUsed="0"/>
+    <w:lsdException w:name="Colorful Shading Accent 2" w:semiHidden="0" w:uiPriority="71" w:unhideWhenUsed="0"/>
+    <w:lsdException w:name="Colorful List Accent 2" w:semiHidden="0" w:uiPriority="72" w:unhideWhenUsed="0"/>
+    <w:lsdException w:name="Colorful Grid Accent 2" w:semiHidden="0" w:uiPriority="73" w:unhideWhenUsed="0"/>
+    <w:lsdException w:name="Light Shading Accent 3" w:semiHidden="0" w:uiPriority="60" w:unhideWhenUsed="0"/>
+    <w:lsdException w:name="Light List Accent 3" w:semiHidden="0" w:uiPriority="61" w:unhideWhenUsed="0"/>
+    <w:lsdException w:name="Light Grid Accent 3" w:semiHidden="0" w:uiPriority="62" w:unhideWhenUsed="0"/>
+    <w:lsdException w:name="Medium Shading 1 Accent 3" w:semiHidden="0" w:uiPriority="63" w:unhideWhenUsed="0"/>
+    <w:lsdException w:name="Medium Shading 2 Accent 3" w:semiHidden="0" w:uiPriority="64" w:unhideWhenUsed="0"/>
+    <w:lsdException w:name="Medium List 1 Accent 3" w:semiHidden="0" w:uiPriority="65" w:unhideWhenUsed="0"/>
+    <w:lsdException w:name="Medium List 2 Accent 3" w:semiHidden="0" w:uiPriority="66" w:unhideWhenUsed="0"/>
+    <w:lsdException w:name="Medium Grid 1 Accent 3" w:semiHidden="0" w:uiPriority="67" w:unhideWhenUsed="0"/>
+    <w:lsdException w:name="Medium Grid 2 Accent 3" w:semiHidden="0" w:uiPriority="68" w:unhideWhenUsed="0"/>
+    <w:lsdException w:name="Medium Grid 3 Accent 3" w:semiHidden="0" w:uiPriority="69" w:unhideWhenUsed="0"/>
+    <w:lsdException w:name="Dark List Accent 3" w:semiHidden="0" w:uiPriority="70" w:unhideWhenUsed="0"/>
+    <w:lsdException w:name="Colorful Shading Accent 3" w:semiHidden="0" w:uiPriority="71" w:unhideWhenUsed="0"/>
+    <w:lsdException w:name="Colorful List Accent 3" w:semiHidden="0" w:uiPriority="72" w:unhideWhenUsed="0"/>
+    <w:lsdException w:name="Colorful Grid Accent 3" w:semiHidden="0" w:uiPriority="73" w:unhideWhenUsed="0"/>
+    <w:lsdException w:name="Light Shading Accent 4" w:semiHidden="0" w:uiPriority="60" w:unhideWhenUsed="0"/>
+    <w:lsdException w:name="Light List Accent 4" w:semiHidden="0" w:uiPriority="61" w:unhideWhenUsed="0"/>
+    <w:lsdException w:name="Light Grid Accent 4" w:semiHidden="0" w:uiPriority="62" w:unhideWhenUsed="0"/>
+    <w:lsdException w:name="Medium Shading 1 Accent 4" w:semiHidden="0" w:uiPriority="63" w:unhideWhenUsed="0"/>
+    <w:lsdException w:name="Medium Shading 2 Accent 4" w:semiHidden="0" w:uiPriority="64" w:unhideWhenUsed="0"/>
+    <w:lsdException w:name="Medium List 1 Accent 4" w:semiHidden="0" w:uiPriority="65" w:unhideWhenUsed="0"/>
+    <w:lsdException w:name="Medium List 2 Accent 4" w:semiHidden="0" w:uiPriority="66" w:unhideWhenUsed="0"/>
+    <w:lsdException w:name="Medium Grid 1 Accent 4" w:semiHidden="0" w:uiPriority="67" w:unhideWhenUsed="0"/>
+    <w:lsdException w:name="Medium Grid 2 Accent 4" w:semiHidden="0" w:uiPriority="68" w:unhideWhenUsed="0"/>
+    <w:lsdException w:name="Medium Grid 3 Accent 4" w:semiHidden="0" w:uiPriority="69" w:unhideWhenUsed="0"/>
+    <w:lsdException w:name="Dark List Accent 4" w:semiHidden="0" w:uiPriority="70" w:unhideWhenUsed="0"/>
+    <w:lsdException w:name="Colorful Shading Accent 4" w:semiHidden="0" w:uiPriority="71" w:unhideWhenUsed="0"/>
+    <w:lsdException w:name="Colorful List Accent 4" w:semiHidden="0" w:uiPriority="72" w:unhideWhenUsed="0"/>
+    <w:lsdException w:name="Colorful Grid Accent 4" w:semiHidden="0" w:uiPriority="73" w:unhideWhenUsed="0"/>
+    <w:lsdException w:name="Light Shading Accent 5" w:semiHidden="0" w:uiPriority="60" w:unhideWhenUsed="0"/>
+    <w:lsdException w:name="Light List Accent 5" w:semiHidden="0" w:uiPriority="61" w:unhideWhenUsed="0"/>
+    <w:lsdException w:name="Light Grid Accent 5" w:semiHidden="0" w:uiPriority="62" w:unhideWhenUsed="0"/>
+    <w:lsdException w:name="Medium Shading 1 Accent 5" w:semiHidden="0" w:uiPriority="63" w:unhideWhenUsed="0"/>
+    <w:lsdException w:name="Medium Shading 2 Accent 5" w:semiHidden="0" w:uiPriority="64" w:unhideWhenUsed="0"/>
+    <w:lsdException w:name="Medium List 1 Accent 5" w:semiHidden="0" w:uiPriority="65" w:unhideWhenUsed="0"/>
+    <w:lsdException w:name="Medium List 2 Accent 5" w:semiHidden="0" w:uiPriority="66" w:unhideWhenUsed="0"/>
+    <w:lsdException w:name="Medium Grid 1 Accent 5" w:semiHidden="0" w:uiPriority="67" w:unhideWhenUsed="0"/>
+    <w:lsdException w:name="Medium Grid 2 Accent 5" w:semiHidden="0" w:uiPriority="68" w:unhideWhenUsed="0"/>
+    <w:lsdException w:name="Medium Grid 3 Accent 5" w:semiHidden="0" w:uiPriority="69" w:unhideWhenUsed="0"/>
+    <w:lsdException w:name="Dark List Accent 5" w:semiHidden="0" w:uiPriority="70" w:unhideWhenUsed="0"/>
+    <w:lsdException w:name="Colorful Shading Accent 5" w:semiHidden="0" w:uiPriority="71" w:unhideWhenUsed="0"/>
+    <w:lsdException w:name="Colorful List Accent 5" w:semiHidden="0" w:uiPriority="72" w:unhideWhenUsed="0"/>
+    <w:lsdException w:name="Colorful Grid Accent 5" w:semiHidden="0" w:uiPriority="73" w:unhideWhenUsed="0"/>
+    <w:lsdException w:name="Light Shading Accent 6" w:semiHidden="0" w:uiPriority="60" w:unhideWhenUsed="0"/>
+    <w:lsdException w:name="Light List Accent 6" w:semiHidden="0" w:uiPriority="61" w:unhideWhenUsed="0"/>
+    <w:lsdException w:name="Light Grid Accent 6" w:semiHidden="0" w:uiPriority="62" w:unhideWhenUsed="0"/>
+    <w:lsdException w:name="Medium Shading 1 Accent 6" w:semiHidden="0" w:uiPriority="63" w:unhideWhenUsed="0"/>
+    <w:lsdException w:name="Medium Shading 2 Accent 6" w:semiHidden="0" w:uiPriority="64" w:unhideWhenUsed="0"/>
+    <w:lsdException w:name="Medium List 1 Accent 6" w:semiHidden="0" w:uiPriority="65" w:unhideWhenUsed="0"/>
+    <w:lsdException w:name="Medium List 2 Accent 6" w:semiHidden="0" w:uiPriority="66" w:unhideWhenUsed="0"/>
+    <w:lsdException w:name="Medium Grid 1 Accent 6" w:semiHidden="0" w:uiPriority="67" w:unhideWhenUsed="0"/>
+    <w:lsdException w:name="Medium Grid 2 Accent 6" w:semiHidden="0" w:uiPriority="68" w:unhideWhenUsed="0"/>
+    <w:lsdException w:name="Medium Grid 3 Accent 6" w:semiHidden="0" w:uiPriority="69" w:unhideWhenUsed="0"/>
+    <w:lsdException w:name="Dark List Accent 6" w:semiHidden="0" w:uiPriority="70" w:unhideWhenUsed="0"/>
+    <w:lsdException w:name="Colorful Shading Accent 6" w:semiHidden="0" w:uiPriority="71" w:unhideWhenUsed="0"/>
+    <w:lsdException w:name="Colorful List Accent 6" w:semiHidden="0" w:uiPriority="72" w:unhideWhenUsed="0"/>
+    <w:lsdException w:name="Colorful Grid Accent 6" w:semiHidden="0" w:uiPriority="73" w:unhideWhenUsed="0"/>
+    <w:lsdException w:name="Subtle Emphasis" w:semiHidden="0" w:uiPriority="19" w:unhideWhenUsed="0" w:qFormat="1"/>
+    <w:lsdException w:name="Intense Emphasis" w:semiHidden="0" w:uiPriority="21" w:unhideWhenUsed="0" w:qFormat="1"/>
+    <w:lsdException w:name="Subtle Reference" w:semiHidden="0" w:uiPriority="31" w:unhideWhenUsed="0" w:qFormat="1"/>
+    <w:lsdException w:name="Intense Reference" w:semiHidden="0" w:uiPriority="32" w:unhideWhenUsed="0" w:qFormat="1"/>
+    <w:lsdException w:name="Book Title" w:semiHidden="0" w:uiPriority="33" w:unhideWhenUsed="0" w:qFormat="1"/>
+    <w:lsdException w:name="Bibliography" w:uiPriority="37"/>
+    <w:lsdException w:name="TOC Heading" w:uiPriority="39" w:qFormat="1"/>
   </w:latentStyles>
   <w:style w:type="paragraph" w:default="1" w:styleId="Normal">
     <w:name w:val="Normal"/>
@@ -2258,6 +2401,192 @@
     <w:pPr>
       <w:ind w:left="720"/>
     </w:pPr>
+  </w:style>
+</w:styles>
+</file>
+
+<file path=word/stylesWithEffects.xml><?xml version="1.0" encoding="utf-8"?>
+<w:styles xmlns:wpc="http://schemas.microsoft.com/office/word/2010/wordprocessingCanvas" xmlns:mo="http://schemas.microsoft.com/office/mac/office/2008/main" xmlns:mc="http://schemas.openxmlformats.org/markup-compatibility/2006" xmlns:mv="urn:schemas-microsoft-com:mac:vml" xmlns:o="urn:schemas-microsoft-com:office:office" xmlns:r="http://schemas.openxmlformats.org/officeDocument/2006/relationships" xmlns:m="http://schemas.openxmlformats.org/officeDocument/2006/math" xmlns:v="urn:schemas-microsoft-com:vml" xmlns:wp14="http://schemas.microsoft.com/office/word/2010/wordprocessingDrawing" xmlns:wp="http://schemas.openxmlformats.org/drawingml/2006/wordprocessingDrawing" xmlns:w10="urn:schemas-microsoft-com:office:word" xmlns:w="http://schemas.openxmlformats.org/wordprocessingml/2006/main" xmlns:w14="http://schemas.microsoft.com/office/word/2010/wordml" xmlns:wpg="http://schemas.microsoft.com/office/word/2010/wordprocessingGroup" xmlns:wpi="http://schemas.microsoft.com/office/word/2010/wordprocessingInk" xmlns:wne="http://schemas.microsoft.com/office/word/2006/wordml" xmlns:wps="http://schemas.microsoft.com/office/word/2010/wordprocessingShape" mc:Ignorable="w14 wp14">
+  <w:docDefaults>
+    <w:rPrDefault>
+      <w:rPr>
+        <w:rFonts w:asciiTheme="minorHAnsi" w:eastAsiaTheme="minorEastAsia" w:hAnsiTheme="minorHAnsi" w:cstheme="minorBidi"/>
+        <w:sz w:val="24"/>
+        <w:szCs w:val="24"/>
+        <w:lang w:val="en-US" w:eastAsia="ja-JP" w:bidi="ar-SA"/>
+      </w:rPr>
+    </w:rPrDefault>
+    <w:pPrDefault/>
+  </w:docDefaults>
+  <w:latentStyles w:defLockedState="0" w:defUIPriority="99" w:defSemiHidden="1" w:defUnhideWhenUsed="1" w:defQFormat="0" w:count="276">
+    <w:lsdException w:name="Normal" w:semiHidden="0" w:uiPriority="0" w:unhideWhenUsed="0" w:qFormat="1"/>
+    <w:lsdException w:name="heading 1" w:semiHidden="0" w:uiPriority="9" w:unhideWhenUsed="0" w:qFormat="1"/>
+    <w:lsdException w:name="heading 2" w:uiPriority="9" w:qFormat="1"/>
+    <w:lsdException w:name="heading 3" w:uiPriority="9" w:qFormat="1"/>
+    <w:lsdException w:name="heading 4" w:uiPriority="9" w:qFormat="1"/>
+    <w:lsdException w:name="heading 5" w:uiPriority="9" w:qFormat="1"/>
+    <w:lsdException w:name="heading 6" w:uiPriority="9" w:qFormat="1"/>
+    <w:lsdException w:name="heading 7" w:uiPriority="9" w:qFormat="1"/>
+    <w:lsdException w:name="heading 8" w:uiPriority="9" w:qFormat="1"/>
+    <w:lsdException w:name="heading 9" w:uiPriority="9" w:qFormat="1"/>
+    <w:lsdException w:name="toc 1" w:uiPriority="39"/>
+    <w:lsdException w:name="toc 2" w:uiPriority="39"/>
+    <w:lsdException w:name="toc 3" w:uiPriority="39"/>
+    <w:lsdException w:name="toc 4" w:uiPriority="39"/>
+    <w:lsdException w:name="toc 5" w:uiPriority="39"/>
+    <w:lsdException w:name="toc 6" w:uiPriority="39"/>
+    <w:lsdException w:name="toc 7" w:uiPriority="39"/>
+    <w:lsdException w:name="toc 8" w:uiPriority="39"/>
+    <w:lsdException w:name="toc 9" w:uiPriority="39"/>
+    <w:lsdException w:name="caption" w:uiPriority="35" w:qFormat="1"/>
+    <w:lsdException w:name="Title" w:semiHidden="0" w:uiPriority="10" w:unhideWhenUsed="0" w:qFormat="1"/>
+    <w:lsdException w:name="Default Paragraph Font" w:uiPriority="1"/>
+    <w:lsdException w:name="Subtitle" w:semiHidden="0" w:uiPriority="11" w:unhideWhenUsed="0" w:qFormat="1"/>
+    <w:lsdException w:name="Strong" w:semiHidden="0" w:uiPriority="22" w:unhideWhenUsed="0" w:qFormat="1"/>
+    <w:lsdException w:name="Emphasis" w:semiHidden="0" w:uiPriority="20" w:unhideWhenUsed="0" w:qFormat="1"/>
+    <w:lsdException w:name="Table Grid" w:semiHidden="0" w:uiPriority="59" w:unhideWhenUsed="0"/>
+    <w:lsdException w:name="Placeholder Text" w:unhideWhenUsed="0"/>
+    <w:lsdException w:name="No Spacing" w:semiHidden="0" w:uiPriority="1" w:unhideWhenUsed="0" w:qFormat="1"/>
+    <w:lsdException w:name="Light Shading" w:semiHidden="0" w:uiPriority="60" w:unhideWhenUsed="0"/>
+    <w:lsdException w:name="Light List" w:semiHidden="0" w:uiPriority="61" w:unhideWhenUsed="0"/>
+    <w:lsdException w:name="Light Grid" w:semiHidden="0" w:uiPriority="62" w:unhideWhenUsed="0"/>
+    <w:lsdException w:name="Medium Shading 1" w:semiHidden="0" w:uiPriority="63" w:unhideWhenUsed="0"/>
+    <w:lsdException w:name="Medium Shading 2" w:semiHidden="0" w:uiPriority="64" w:unhideWhenUsed="0"/>
+    <w:lsdException w:name="Medium List 1" w:semiHidden="0" w:uiPriority="65" w:unhideWhenUsed="0"/>
+    <w:lsdException w:name="Medium List 2" w:semiHidden="0" w:uiPriority="66" w:unhideWhenUsed="0"/>
+    <w:lsdException w:name="Medium Grid 1" w:semiHidden="0" w:uiPriority="67" w:unhideWhenUsed="0"/>
+    <w:lsdException w:name="Medium Grid 2" w:semiHidden="0" w:uiPriority="68" w:unhideWhenUsed="0"/>
+    <w:lsdException w:name="Medium Grid 3" w:semiHidden="0" w:uiPriority="69" w:unhideWhenUsed="0"/>
+    <w:lsdException w:name="Dark List" w:semiHidden="0" w:uiPriority="70" w:unhideWhenUsed="0"/>
+    <w:lsdException w:name="Colorful Shading" w:semiHidden="0" w:uiPriority="71" w:unhideWhenUsed="0"/>
+    <w:lsdException w:name="Colorful List" w:semiHidden="0" w:uiPriority="72" w:unhideWhenUsed="0"/>
+    <w:lsdException w:name="Colorful Grid" w:semiHidden="0" w:uiPriority="73" w:unhideWhenUsed="0"/>
+    <w:lsdException w:name="Light Shading Accent 1" w:semiHidden="0" w:uiPriority="60" w:unhideWhenUsed="0"/>
+    <w:lsdException w:name="Light List Accent 1" w:semiHidden="0" w:uiPriority="61" w:unhideWhenUsed="0"/>
+    <w:lsdException w:name="Light Grid Accent 1" w:semiHidden="0" w:uiPriority="62" w:unhideWhenUsed="0"/>
+    <w:lsdException w:name="Medium Shading 1 Accent 1" w:semiHidden="0" w:uiPriority="63" w:unhideWhenUsed="0"/>
+    <w:lsdException w:name="Medium Shading 2 Accent 1" w:semiHidden="0" w:uiPriority="64" w:unhideWhenUsed="0"/>
+    <w:lsdException w:name="Medium List 1 Accent 1" w:semiHidden="0" w:uiPriority="65" w:unhideWhenUsed="0"/>
+    <w:lsdException w:name="Revision" w:unhideWhenUsed="0"/>
+    <w:lsdException w:name="List Paragraph" w:semiHidden="0" w:uiPriority="34" w:unhideWhenUsed="0" w:qFormat="1"/>
+    <w:lsdException w:name="Quote" w:semiHidden="0" w:uiPriority="29" w:unhideWhenUsed="0" w:qFormat="1"/>
+    <w:lsdException w:name="Intense Quote" w:semiHidden="0" w:uiPriority="30" w:unhideWhenUsed="0" w:qFormat="1"/>
+    <w:lsdException w:name="Medium List 2 Accent 1" w:semiHidden="0" w:uiPriority="66" w:unhideWhenUsed="0"/>
+    <w:lsdException w:name="Medium Grid 1 Accent 1" w:semiHidden="0" w:uiPriority="67" w:unhideWhenUsed="0"/>
+    <w:lsdException w:name="Medium Grid 2 Accent 1" w:semiHidden="0" w:uiPriority="68" w:unhideWhenUsed="0"/>
+    <w:lsdException w:name="Medium Grid 3 Accent 1" w:semiHidden="0" w:uiPriority="69" w:unhideWhenUsed="0"/>
+    <w:lsdException w:name="Dark List Accent 1" w:semiHidden="0" w:uiPriority="70" w:unhideWhenUsed="0"/>
+    <w:lsdException w:name="Colorful Shading Accent 1" w:semiHidden="0" w:uiPriority="71" w:unhideWhenUsed="0"/>
+    <w:lsdException w:name="Colorful List Accent 1" w:semiHidden="0" w:uiPriority="72" w:unhideWhenUsed="0"/>
+    <w:lsdException w:name="Colorful Grid Accent 1" w:semiHidden="0" w:uiPriority="73" w:unhideWhenUsed="0"/>
+    <w:lsdException w:name="Light Shading Accent 2" w:semiHidden="0" w:uiPriority="60" w:unhideWhenUsed="0"/>
+    <w:lsdException w:name="Light List Accent 2" w:semiHidden="0" w:uiPriority="61" w:unhideWhenUsed="0"/>
+    <w:lsdException w:name="Light Grid Accent 2" w:semiHidden="0" w:uiPriority="62" w:unhideWhenUsed="0"/>
+    <w:lsdException w:name="Medium Shading 1 Accent 2" w:semiHidden="0" w:uiPriority="63" w:unhideWhenUsed="0"/>
+    <w:lsdException w:name="Medium Shading 2 Accent 2" w:semiHidden="0" w:uiPriority="64" w:unhideWhenUsed="0"/>
+    <w:lsdException w:name="Medium List 1 Accent 2" w:semiHidden="0" w:uiPriority="65" w:unhideWhenUsed="0"/>
+    <w:lsdException w:name="Medium List 2 Accent 2" w:semiHidden="0" w:uiPriority="66" w:unhideWhenUsed="0"/>
+    <w:lsdException w:name="Medium Grid 1 Accent 2" w:semiHidden="0" w:uiPriority="67" w:unhideWhenUsed="0"/>
+    <w:lsdException w:name="Medium Grid 2 Accent 2" w:semiHidden="0" w:uiPriority="68" w:unhideWhenUsed="0"/>
+    <w:lsdException w:name="Medium Grid 3 Accent 2" w:semiHidden="0" w:uiPriority="69" w:unhideWhenUsed="0"/>
+    <w:lsdException w:name="Dark List Accent 2" w:semiHidden="0" w:uiPriority="70" w:unhideWhenUsed="0"/>
+    <w:lsdException w:name="Colorful Shading Accent 2" w:semiHidden="0" w:uiPriority="71" w:unhideWhenUsed="0"/>
+    <w:lsdException w:name="Colorful List Accent 2" w:semiHidden="0" w:uiPriority="72" w:unhideWhenUsed="0"/>
+    <w:lsdException w:name="Colorful Grid Accent 2" w:semiHidden="0" w:uiPriority="73" w:unhideWhenUsed="0"/>
+    <w:lsdException w:name="Light Shading Accent 3" w:semiHidden="0" w:uiPriority="60" w:unhideWhenUsed="0"/>
+    <w:lsdException w:name="Light List Accent 3" w:semiHidden="0" w:uiPriority="61" w:unhideWhenUsed="0"/>
+    <w:lsdException w:name="Light Grid Accent 3" w:semiHidden="0" w:uiPriority="62" w:unhideWhenUsed="0"/>
+    <w:lsdException w:name="Medium Shading 1 Accent 3" w:semiHidden="0" w:uiPriority="63" w:unhideWhenUsed="0"/>
+    <w:lsdException w:name="Medium Shading 2 Accent 3" w:semiHidden="0" w:uiPriority="64" w:unhideWhenUsed="0"/>
+    <w:lsdException w:name="Medium List 1 Accent 3" w:semiHidden="0" w:uiPriority="65" w:unhideWhenUsed="0"/>
+    <w:lsdException w:name="Medium List 2 Accent 3" w:semiHidden="0" w:uiPriority="66" w:unhideWhenUsed="0"/>
+    <w:lsdException w:name="Medium Grid 1 Accent 3" w:semiHidden="0" w:uiPriority="67" w:unhideWhenUsed="0"/>
+    <w:lsdException w:name="Medium Grid 2 Accent 3" w:semiHidden="0" w:uiPriority="68" w:unhideWhenUsed="0"/>
+    <w:lsdException w:name="Medium Grid 3 Accent 3" w:semiHidden="0" w:uiPriority="69" w:unhideWhenUsed="0"/>
+    <w:lsdException w:name="Dark List Accent 3" w:semiHidden="0" w:uiPriority="70" w:unhideWhenUsed="0"/>
+    <w:lsdException w:name="Colorful Shading Accent 3" w:semiHidden="0" w:uiPriority="71" w:unhideWhenUsed="0"/>
+    <w:lsdException w:name="Colorful List Accent 3" w:semiHidden="0" w:uiPriority="72" w:unhideWhenUsed="0"/>
+    <w:lsdException w:name="Colorful Grid Accent 3" w:semiHidden="0" w:uiPriority="73" w:unhideWhenUsed="0"/>
+    <w:lsdException w:name="Light Shading Accent 4" w:semiHidden="0" w:uiPriority="60" w:unhideWhenUsed="0"/>
+    <w:lsdException w:name="Light List Accent 4" w:semiHidden="0" w:uiPriority="61" w:unhideWhenUsed="0"/>
+    <w:lsdException w:name="Light Grid Accent 4" w:semiHidden="0" w:uiPriority="62" w:unhideWhenUsed="0"/>
+    <w:lsdException w:name="Medium Shading 1 Accent 4" w:semiHidden="0" w:uiPriority="63" w:unhideWhenUsed="0"/>
+    <w:lsdException w:name="Medium Shading 2 Accent 4" w:semiHidden="0" w:uiPriority="64" w:unhideWhenUsed="0"/>
+    <w:lsdException w:name="Medium List 1 Accent 4" w:semiHidden="0" w:uiPriority="65" w:unhideWhenUsed="0"/>
+    <w:lsdException w:name="Medium List 2 Accent 4" w:semiHidden="0" w:uiPriority="66" w:unhideWhenUsed="0"/>
+    <w:lsdException w:name="Medium Grid 1 Accent 4" w:semiHidden="0" w:uiPriority="67" w:unhideWhenUsed="0"/>
+    <w:lsdException w:name="Medium Grid 2 Accent 4" w:semiHidden="0" w:uiPriority="68" w:unhideWhenUsed="0"/>
+    <w:lsdException w:name="Medium Grid 3 Accent 4" w:semiHidden="0" w:uiPriority="69" w:unhideWhenUsed="0"/>
+    <w:lsdException w:name="Dark List Accent 4" w:semiHidden="0" w:uiPriority="70" w:unhideWhenUsed="0"/>
+    <w:lsdException w:name="Colorful Shading Accent 4" w:semiHidden="0" w:uiPriority="71" w:unhideWhenUsed="0"/>
+    <w:lsdException w:name="Colorful List Accent 4" w:semiHidden="0" w:uiPriority="72" w:unhideWhenUsed="0"/>
+    <w:lsdException w:name="Colorful Grid Accent 4" w:semiHidden="0" w:uiPriority="73" w:unhideWhenUsed="0"/>
+    <w:lsdException w:name="Light Shading Accent 5" w:semiHidden="0" w:uiPriority="60" w:unhideWhenUsed="0"/>
+    <w:lsdException w:name="Light List Accent 5" w:semiHidden="0" w:uiPriority="61" w:unhideWhenUsed="0"/>
+    <w:lsdException w:name="Light Grid Accent 5" w:semiHidden="0" w:uiPriority="62" w:unhideWhenUsed="0"/>
+    <w:lsdException w:name="Medium Shading 1 Accent 5" w:semiHidden="0" w:uiPriority="63" w:unhideWhenUsed="0"/>
+    <w:lsdException w:name="Medium Shading 2 Accent 5" w:semiHidden="0" w:uiPriority="64" w:unhideWhenUsed="0"/>
+    <w:lsdException w:name="Medium List 1 Accent 5" w:semiHidden="0" w:uiPriority="65" w:unhideWhenUsed="0"/>
+    <w:lsdException w:name="Medium List 2 Accent 5" w:semiHidden="0" w:uiPriority="66" w:unhideWhenUsed="0"/>
+    <w:lsdException w:name="Medium Grid 1 Accent 5" w:semiHidden="0" w:uiPriority="67" w:unhideWhenUsed="0"/>
+    <w:lsdException w:name="Medium Grid 2 Accent 5" w:semiHidden="0" w:uiPriority="68" w:unhideWhenUsed="0"/>
+    <w:lsdException w:name="Medium Grid 3 Accent 5" w:semiHidden="0" w:uiPriority="69" w:unhideWhenUsed="0"/>
+    <w:lsdException w:name="Dark List Accent 5" w:semiHidden="0" w:uiPriority="70" w:unhideWhenUsed="0"/>
+    <w:lsdException w:name="Colorful Shading Accent 5" w:semiHidden="0" w:uiPriority="71" w:unhideWhenUsed="0"/>
+    <w:lsdException w:name="Colorful List Accent 5" w:semiHidden="0" w:uiPriority="72" w:unhideWhenUsed="0"/>
+    <w:lsdException w:name="Colorful Grid Accent 5" w:semiHidden="0" w:uiPriority="73" w:unhideWhenUsed="0"/>
+    <w:lsdException w:name="Light Shading Accent 6" w:semiHidden="0" w:uiPriority="60" w:unhideWhenUsed="0"/>
+    <w:lsdException w:name="Light List Accent 6" w:semiHidden="0" w:uiPriority="61" w:unhideWhenUsed="0"/>
+    <w:lsdException w:name="Light Grid Accent 6" w:semiHidden="0" w:uiPriority="62" w:unhideWhenUsed="0"/>
+    <w:lsdException w:name="Medium Shading 1 Accent 6" w:semiHidden="0" w:uiPriority="63" w:unhideWhenUsed="0"/>
+    <w:lsdException w:name="Medium Shading 2 Accent 6" w:semiHidden="0" w:uiPriority="64" w:unhideWhenUsed="0"/>
+    <w:lsdException w:name="Medium List 1 Accent 6" w:semiHidden="0" w:uiPriority="65" w:unhideWhenUsed="0"/>
+    <w:lsdException w:name="Medium List 2 Accent 6" w:semiHidden="0" w:uiPriority="66" w:unhideWhenUsed="0"/>
+    <w:lsdException w:name="Medium Grid 1 Accent 6" w:semiHidden="0" w:uiPriority="67" w:unhideWhenUsed="0"/>
+    <w:lsdException w:name="Medium Grid 2 Accent 6" w:semiHidden="0" w:uiPriority="68" w:unhideWhenUsed="0"/>
+    <w:lsdException w:name="Medium Grid 3 Accent 6" w:semiHidden="0" w:uiPriority="69" w:unhideWhenUsed="0"/>
+    <w:lsdException w:name="Dark List Accent 6" w:semiHidden="0" w:uiPriority="70" w:unhideWhenUsed="0"/>
+    <w:lsdException w:name="Colorful Shading Accent 6" w:semiHidden="0" w:uiPriority="71" w:unhideWhenUsed="0"/>
+    <w:lsdException w:name="Colorful List Accent 6" w:semiHidden="0" w:uiPriority="72" w:unhideWhenUsed="0"/>
+    <w:lsdException w:name="Colorful Grid Accent 6" w:semiHidden="0" w:uiPriority="73" w:unhideWhenUsed="0"/>
+    <w:lsdException w:name="Subtle Emphasis" w:semiHidden="0" w:uiPriority="19" w:unhideWhenUsed="0" w:qFormat="1"/>
+    <w:lsdException w:name="Intense Emphasis" w:semiHidden="0" w:uiPriority="21" w:unhideWhenUsed="0" w:qFormat="1"/>
+    <w:lsdException w:name="Subtle Reference" w:semiHidden="0" w:uiPriority="31" w:unhideWhenUsed="0" w:qFormat="1"/>
+    <w:lsdException w:name="Intense Reference" w:semiHidden="0" w:uiPriority="32" w:unhideWhenUsed="0" w:qFormat="1"/>
+    <w:lsdException w:name="Book Title" w:semiHidden="0" w:uiPriority="33" w:unhideWhenUsed="0" w:qFormat="1"/>
+    <w:lsdException w:name="Bibliography" w:uiPriority="37"/>
+    <w:lsdException w:name="TOC Heading" w:uiPriority="39" w:qFormat="1"/>
+  </w:latentStyles>
+  <w:style w:type="paragraph" w:default="1" w:styleId="Normal">
+    <w:name w:val="Normal"/>
+    <w:qFormat/>
+  </w:style>
+  <w:style w:type="character" w:default="1" w:styleId="DefaultParagraphFont">
+    <w:name w:val="Default Paragraph Font"/>
+    <w:uiPriority w:val="1"/>
+    <w:semiHidden/>
+    <w:unhideWhenUsed/>
+  </w:style>
+  <w:style w:type="table" w:default="1" w:styleId="TableNormal">
+    <w:name w:val="Normal Table"/>
+    <w:uiPriority w:val="99"/>
+    <w:semiHidden/>
+    <w:unhideWhenUsed/>
+    <w:tblPr>
+      <w:tblInd w:w="0" w:type="dxa"/>
+      <w:tblCellMar>
+        <w:top w:w="0" w:type="dxa"/>
+        <w:left w:w="108" w:type="dxa"/>
+        <w:bottom w:w="0" w:type="dxa"/>
+        <w:right w:w="108" w:type="dxa"/>
+      </w:tblCellMar>
+    </w:tblPr>
+  </w:style>
+  <w:style w:type="numbering" w:default="1" w:styleId="NoList">
+    <w:name w:val="No List"/>
+    <w:uiPriority w:val="99"/>
+    <w:semiHidden/>
+    <w:unhideWhenUsed/>
   </w:style>
 </w:styles>
 </file>

</xml_diff>

<commit_message>
changed a couple of sentences in mine
broadened the topic to cs instead of cyber-security only
</commit_message>
<xml_diff>
--- a/JournalMemoAlt.docx
+++ b/JournalMemoAlt.docx
@@ -190,6 +190,8 @@
           <w:szCs w:val="24"/>
         </w:rPr>
       </w:pPr>
+      <w:bookmarkStart w:id="0" w:name="_GoBack"/>
+      <w:bookmarkEnd w:id="0"/>
       <w:r>
         <w:rPr>
           <w:rFonts w:ascii="Times New Roman" w:hAnsi="Times New Roman" w:cs="Times New Roman"/>
@@ -289,7 +291,23 @@
           <w:sz w:val="24"/>
           <w:szCs w:val="24"/>
         </w:rPr>
-        <w:t xml:space="preserve">The writing style is clear and direct. All assumptions and opinions are expected to be backed with evidence. </w:t>
+        <w:t xml:space="preserve">The writing style is clear and direct. All assumptions and opinions are expected to be </w:t>
+      </w:r>
+      <w:r>
+        <w:rPr>
+          <w:rFonts w:ascii="Times New Roman" w:hAnsi="Times New Roman" w:cs="Times New Roman"/>
+          <w:sz w:val="24"/>
+          <w:szCs w:val="24"/>
+        </w:rPr>
+        <w:t>proved</w:t>
+      </w:r>
+      <w:r>
+        <w:rPr>
+          <w:rFonts w:ascii="Times New Roman" w:hAnsi="Times New Roman" w:cs="Times New Roman"/>
+          <w:sz w:val="24"/>
+          <w:szCs w:val="24"/>
+        </w:rPr>
+        <w:t xml:space="preserve"> with evidence. </w:t>
       </w:r>
     </w:p>
     <w:p>
@@ -1070,8 +1088,6 @@
       <w:pPr>
         <w:spacing w:after="40" w:line="100" w:lineRule="atLeast"/>
       </w:pPr>
-      <w:bookmarkStart w:id="0" w:name="_GoBack"/>
-      <w:bookmarkEnd w:id="0"/>
     </w:p>
     <w:p>
       <w:pPr>

</xml_diff>